<commit_message>
added express and node noted
</commit_message>
<xml_diff>
--- a/JavaScript Notes.docx
+++ b/JavaScript Notes.docx
@@ -6267,11 +6267,13 @@
             <w:r>
               <w:rPr>
                 <w:rFonts w:cstheme="minorHAnsi"/>
-                <w:sz w:val="24"/>
-                <w:szCs w:val="24"/>
+                <w:noProof/>
+                <w:sz w:val="24"/>
+                <w:szCs w:val="24"/>
+                <w:lang w:bidi="mr-IN"/>
               </w:rPr>
               <w:drawing>
-                <wp:anchor distT="0" distB="0" distL="114300" distR="114300" simplePos="0" relativeHeight="251665920" behindDoc="0" locked="0" layoutInCell="1" allowOverlap="1" wp14:anchorId="4A903FB5" wp14:editId="1AE8F027">
+                <wp:anchor distT="0" distB="0" distL="114300" distR="114300" simplePos="0" relativeHeight="251658240" behindDoc="0" locked="0" layoutInCell="1" allowOverlap="1" wp14:anchorId="4A903FB5" wp14:editId="1AE8F027">
                   <wp:simplePos x="0" y="0"/>
                   <wp:positionH relativeFrom="column">
                     <wp:posOffset>2529840</wp:posOffset>
@@ -7846,6 +7848,154 @@
           </w:p>
         </w:tc>
       </w:tr>
+      <w:tr>
+        <w:tc>
+          <w:tcPr>
+            <w:tcW w:w="1801" w:type="dxa"/>
+          </w:tcPr>
+          <w:p>
+            <w:pPr>
+              <w:rPr>
+                <w:rFonts w:cstheme="minorHAnsi"/>
+                <w:sz w:val="24"/>
+                <w:szCs w:val="24"/>
+              </w:rPr>
+            </w:pPr>
+            <w:r>
+              <w:rPr>
+                <w:rFonts w:cstheme="minorHAnsi"/>
+                <w:sz w:val="24"/>
+                <w:szCs w:val="24"/>
+              </w:rPr>
+              <w:lastRenderedPageBreak/>
+              <w:t>CDN link</w:t>
+            </w:r>
+          </w:p>
+        </w:tc>
+        <w:tc>
+          <w:tcPr>
+            <w:tcW w:w="4499" w:type="dxa"/>
+            <w:gridSpan w:val="2"/>
+          </w:tcPr>
+          <w:p>
+            <w:pPr>
+              <w:pStyle w:val="NormalWeb"/>
+              <w:shd w:val="clear" w:color="auto" w:fill="FFFFFF"/>
+              <w:spacing w:before="120" w:beforeAutospacing="0" w:after="360" w:afterAutospacing="0" w:line="401" w:lineRule="atLeast"/>
+              <w:rPr>
+                <w:rFonts w:asciiTheme="minorHAnsi" w:hAnsiTheme="minorHAnsi" w:cstheme="minorHAnsi"/>
+              </w:rPr>
+            </w:pPr>
+            <w:r>
+              <w:rPr>
+                <w:rFonts w:asciiTheme="minorHAnsi" w:hAnsiTheme="minorHAnsi" w:cstheme="minorHAnsi"/>
+              </w:rPr>
+              <w:t>A CDN (content delivery network), also called a </w:t>
+            </w:r>
+            <w:r>
+              <w:rPr>
+                <w:rStyle w:val="Emphasis"/>
+                <w:rFonts w:asciiTheme="minorHAnsi" w:hAnsiTheme="minorHAnsi" w:cstheme="minorHAnsi"/>
+              </w:rPr>
+              <w:t>content distribution network</w:t>
+            </w:r>
+            <w:r>
+              <w:rPr>
+                <w:rFonts w:asciiTheme="minorHAnsi" w:hAnsiTheme="minorHAnsi" w:cstheme="minorHAnsi"/>
+              </w:rPr>
+              <w:t>, is a group of geographically distributed and interconnected servers. They provide </w:t>
+            </w:r>
+            <w:hyperlink r:id="rId8" w:history="1">
+              <w:r>
+                <w:rPr>
+                  <w:rStyle w:val="Hyperlink"/>
+                  <w:rFonts w:asciiTheme="minorHAnsi" w:hAnsiTheme="minorHAnsi" w:cstheme="minorHAnsi"/>
+                  <w:color w:val="auto"/>
+                </w:rPr>
+                <w:t>cached</w:t>
+              </w:r>
+            </w:hyperlink>
+            <w:r>
+              <w:rPr>
+                <w:rFonts w:asciiTheme="minorHAnsi" w:hAnsiTheme="minorHAnsi" w:cstheme="minorHAnsi"/>
+              </w:rPr>
+              <w:t> internet content from a network location closest to a user to speed up its delivery.</w:t>
+            </w:r>
+          </w:p>
+          <w:p>
+            <w:pPr>
+              <w:pStyle w:val="NormalWeb"/>
+              <w:shd w:val="clear" w:color="auto" w:fill="FFFFFF"/>
+              <w:spacing w:before="360" w:beforeAutospacing="0" w:after="360" w:afterAutospacing="0" w:line="401" w:lineRule="atLeast"/>
+              <w:rPr>
+                <w:rFonts w:asciiTheme="minorHAnsi" w:hAnsiTheme="minorHAnsi" w:cstheme="minorHAnsi"/>
+              </w:rPr>
+            </w:pPr>
+            <w:r>
+              <w:rPr>
+                <w:rFonts w:asciiTheme="minorHAnsi" w:hAnsiTheme="minorHAnsi" w:cstheme="minorHAnsi"/>
+              </w:rPr>
+              <w:t>The primary goal of a CDN is to improve web performance by reducing the time needed to send content and rich media to users.</w:t>
+            </w:r>
+          </w:p>
+          <w:p>
+            <w:pPr>
+              <w:pStyle w:val="NormalWeb"/>
+              <w:shd w:val="clear" w:color="auto" w:fill="FFFFFF"/>
+              <w:spacing w:before="360" w:beforeAutospacing="0" w:after="360" w:afterAutospacing="0" w:line="401" w:lineRule="atLeast"/>
+              <w:rPr>
+                <w:rFonts w:asciiTheme="minorHAnsi" w:hAnsiTheme="minorHAnsi" w:cstheme="minorHAnsi"/>
+              </w:rPr>
+            </w:pPr>
+            <w:r>
+              <w:rPr>
+                <w:rFonts w:asciiTheme="minorHAnsi" w:hAnsiTheme="minorHAnsi" w:cstheme="minorHAnsi"/>
+                <w:shd w:val="clear" w:color="auto" w:fill="FFFFFF"/>
+              </w:rPr>
+              <w:t>Who can benefit from using a CDN? </w:t>
+            </w:r>
+            <w:r>
+              <w:rPr>
+                <w:rFonts w:asciiTheme="minorHAnsi" w:hAnsiTheme="minorHAnsi" w:cstheme="minorHAnsi"/>
+                <w:b/>
+                <w:bCs/>
+                <w:shd w:val="clear" w:color="auto" w:fill="FFFFFF"/>
+              </w:rPr>
+              <w:t>Anybody who has a website or mobile application that's likely to be requested by more than one user at a time</w:t>
+            </w:r>
+            <w:r>
+              <w:rPr>
+                <w:rFonts w:asciiTheme="minorHAnsi" w:hAnsiTheme="minorHAnsi" w:cstheme="minorHAnsi"/>
+                <w:shd w:val="clear" w:color="auto" w:fill="FFFFFF"/>
+              </w:rPr>
+              <w:t> can benefit from a CDN. They are especially useful to large, complex websites with users spread across the globe, and websites or mobile apps with lots of dynamic content.</w:t>
+            </w:r>
+          </w:p>
+          <w:p>
+            <w:pPr>
+              <w:rPr>
+                <w:rFonts w:cstheme="minorHAnsi"/>
+                <w:sz w:val="24"/>
+                <w:szCs w:val="24"/>
+              </w:rPr>
+            </w:pPr>
+          </w:p>
+        </w:tc>
+        <w:tc>
+          <w:tcPr>
+            <w:tcW w:w="4500" w:type="dxa"/>
+          </w:tcPr>
+          <w:p>
+            <w:pPr>
+              <w:rPr>
+                <w:rFonts w:cstheme="minorHAnsi"/>
+                <w:sz w:val="24"/>
+                <w:szCs w:val="24"/>
+              </w:rPr>
+            </w:pPr>
+          </w:p>
+        </w:tc>
+      </w:tr>
     </w:tbl>
     <w:p>
       <w:pPr>
@@ -8075,7 +8225,7 @@
         </w:rPr>
         <w:t xml:space="preserve"> types except </w:t>
       </w:r>
-      <w:hyperlink r:id="rId8" w:anchor="objects" w:history="1">
+      <w:hyperlink r:id="rId9" w:anchor="objects" w:history="1">
         <w:r>
           <w:rPr>
             <w:rStyle w:val="Hyperlink"/>
@@ -8094,7 +8244,7 @@
         </w:rPr>
         <w:t> define </w:t>
       </w:r>
-      <w:hyperlink r:id="rId9" w:history="1">
+      <w:hyperlink r:id="rId10" w:history="1">
         <w:r>
           <w:rPr>
             <w:rStyle w:val="Hyperlink"/>
@@ -8295,7 +8445,7 @@
                 <w:szCs w:val="24"/>
               </w:rPr>
             </w:pPr>
-            <w:hyperlink r:id="rId10" w:anchor="null_type" w:history="1">
+            <w:hyperlink r:id="rId11" w:anchor="null_type" w:history="1">
               <w:r>
                 <w:rPr>
                   <w:rStyle w:val="Hyperlink"/>
@@ -8327,16 +8477,7 @@
                 <w:sz w:val="24"/>
                 <w:szCs w:val="24"/>
               </w:rPr>
-              <w:t xml:space="preserve">Null: A data type variable that notifies </w:t>
-            </w:r>
-            <w:r>
-              <w:rPr>
-                <w:rFonts w:cstheme="minorHAnsi"/>
-                <w:sz w:val="24"/>
-                <w:szCs w:val="24"/>
-              </w:rPr>
-              <w:lastRenderedPageBreak/>
-              <w:t>variable points to none</w:t>
+              <w:t>Null: A data type variable that notifies variable points to none</w:t>
             </w:r>
           </w:p>
         </w:tc>
@@ -8360,7 +8501,6 @@
                 <w:sz w:val="24"/>
                 <w:szCs w:val="24"/>
               </w:rPr>
-              <w:lastRenderedPageBreak/>
               <w:t>"object"</w:t>
             </w:r>
           </w:p>
@@ -8456,7 +8596,7 @@
                 <w:szCs w:val="24"/>
               </w:rPr>
             </w:pPr>
-            <w:hyperlink r:id="rId11" w:anchor="undefined_type" w:history="1">
+            <w:hyperlink r:id="rId12" w:anchor="undefined_type" w:history="1">
               <w:r>
                 <w:rPr>
                   <w:rStyle w:val="Hyperlink"/>
@@ -8616,7 +8756,7 @@
                 <w:szCs w:val="24"/>
               </w:rPr>
             </w:pPr>
-            <w:hyperlink r:id="rId12" w:anchor="boolean_type" w:history="1">
+            <w:hyperlink r:id="rId13" w:anchor="boolean_type" w:history="1">
               <w:r>
                 <w:rPr>
                   <w:rStyle w:val="Hyperlink"/>
@@ -8717,7 +8857,7 @@
                 <w:szCs w:val="24"/>
               </w:rPr>
             </w:pPr>
-            <w:hyperlink r:id="rId13" w:history="1">
+            <w:hyperlink r:id="rId14" w:history="1">
               <w:r>
                 <w:rPr>
                   <w:rStyle w:val="Hyperlink"/>
@@ -8797,7 +8937,7 @@
                 <w:szCs w:val="24"/>
               </w:rPr>
             </w:pPr>
-            <w:hyperlink r:id="rId14" w:anchor="number_type" w:history="1">
+            <w:hyperlink r:id="rId15" w:anchor="number_type" w:history="1">
               <w:r>
                 <w:rPr>
                   <w:rStyle w:val="Hyperlink"/>
@@ -8862,6 +9002,7 @@
                 <w:sz w:val="24"/>
                 <w:szCs w:val="24"/>
               </w:rPr>
+              <w:lastRenderedPageBreak/>
               <w:t>"number"</w:t>
             </w:r>
           </w:p>
@@ -8880,7 +9021,7 @@
                 <w:szCs w:val="24"/>
               </w:rPr>
             </w:pPr>
-            <w:hyperlink r:id="rId15" w:history="1">
+            <w:hyperlink r:id="rId16" w:history="1">
               <w:r>
                 <w:rPr>
                   <w:rStyle w:val="Hyperlink"/>
@@ -8942,7 +9083,7 @@
                 <w:szCs w:val="24"/>
               </w:rPr>
             </w:pPr>
-            <w:hyperlink r:id="rId16" w:anchor="bigint_type" w:history="1">
+            <w:hyperlink r:id="rId17" w:anchor="bigint_type" w:history="1">
               <w:proofErr w:type="spellStart"/>
               <w:r>
                 <w:rPr>
@@ -9046,7 +9187,7 @@
                 <w:szCs w:val="24"/>
               </w:rPr>
             </w:pPr>
-            <w:hyperlink r:id="rId17" w:history="1">
+            <w:hyperlink r:id="rId18" w:history="1">
               <w:proofErr w:type="spellStart"/>
               <w:r>
                 <w:rPr>
@@ -9092,7 +9233,7 @@
                 <w:szCs w:val="24"/>
               </w:rPr>
             </w:pPr>
-            <w:hyperlink r:id="rId18" w:anchor="string_type" w:history="1">
+            <w:hyperlink r:id="rId19" w:anchor="string_type" w:history="1">
               <w:r>
                 <w:rPr>
                   <w:rStyle w:val="Hyperlink"/>
@@ -9175,7 +9316,7 @@
                 <w:szCs w:val="24"/>
               </w:rPr>
             </w:pPr>
-            <w:hyperlink r:id="rId19" w:history="1">
+            <w:hyperlink r:id="rId20" w:history="1">
               <w:r>
                 <w:rPr>
                   <w:rStyle w:val="Hyperlink"/>
@@ -9273,7 +9414,7 @@
                 <w:szCs w:val="24"/>
               </w:rPr>
             </w:pPr>
-            <w:hyperlink r:id="rId20" w:anchor="symbol_type" w:history="1">
+            <w:hyperlink r:id="rId21" w:anchor="symbol_type" w:history="1">
               <w:r>
                 <w:rPr>
                   <w:rStyle w:val="Hyperlink"/>
@@ -9356,7 +9497,7 @@
                 <w:szCs w:val="24"/>
               </w:rPr>
             </w:pPr>
-            <w:hyperlink r:id="rId21" w:history="1">
+            <w:hyperlink r:id="rId22" w:history="1">
               <w:r>
                 <w:rPr>
                   <w:rStyle w:val="Hyperlink"/>
@@ -9423,12 +9564,13 @@
       <w:r>
         <w:rPr>
           <w:rFonts w:cstheme="minorHAnsi"/>
+          <w:noProof/>
           <w:sz w:val="24"/>
           <w:szCs w:val="24"/>
+          <w:lang w:bidi="mr-IN"/>
         </w:rPr>
-        <w:lastRenderedPageBreak/>
         <w:drawing>
-          <wp:anchor distT="0" distB="0" distL="114300" distR="114300" simplePos="0" relativeHeight="251655680" behindDoc="0" locked="0" layoutInCell="1" allowOverlap="1">
+          <wp:anchor distT="0" distB="0" distL="114300" distR="114300" simplePos="0" relativeHeight="251656192" behindDoc="0" locked="0" layoutInCell="1" allowOverlap="1">
             <wp:simplePos x="0" y="0"/>
             <wp:positionH relativeFrom="column">
               <wp:posOffset>64737</wp:posOffset>
@@ -9459,7 +9601,7 @@
                     <pic:cNvPicPr/>
                   </pic:nvPicPr>
                   <pic:blipFill>
-                    <a:blip r:embed="rId22">
+                    <a:blip r:embed="rId23">
                       <a:extLst>
                         <a:ext uri="{28A0092B-C50C-407E-A947-70E740481C1C}">
                           <a14:useLocalDpi xmlns:a14="http://schemas.microsoft.com/office/drawing/2010/main" val="0"/>
@@ -9549,6 +9691,7 @@
           <w:szCs w:val="24"/>
           <w:u w:val="single"/>
         </w:rPr>
+        <w:lastRenderedPageBreak/>
         <w:t xml:space="preserve">Functions In </w:t>
       </w:r>
       <w:proofErr w:type="spellStart"/>
@@ -9759,17 +9902,7 @@
                 <w:sz w:val="24"/>
                 <w:szCs w:val="24"/>
               </w:rPr>
-              <w:t>So the Function almost be</w:t>
-            </w:r>
-            <w:bookmarkStart w:id="0" w:name="_GoBack"/>
-            <w:bookmarkEnd w:id="0"/>
-            <w:r>
-              <w:rPr>
-                <w:rFonts w:cstheme="minorHAnsi"/>
-                <w:sz w:val="24"/>
-                <w:szCs w:val="24"/>
-              </w:rPr>
-              <w:t>haves like other objects </w:t>
+              <w:t>So the Function almost behaves like other objects </w:t>
             </w:r>
           </w:p>
           <w:p>
@@ -9854,7 +9987,938 @@
                 <w:sz w:val="24"/>
                 <w:szCs w:val="24"/>
               </w:rPr>
-              <w:t xml:space="preserve">Then followed by function name with </w:t>
+              <w:t>Then followed by function name with parenthesis</w:t>
+            </w:r>
+          </w:p>
+          <w:p>
+            <w:pPr>
+              <w:rPr>
+                <w:rFonts w:cstheme="minorHAnsi"/>
+                <w:sz w:val="24"/>
+                <w:szCs w:val="24"/>
+              </w:rPr>
+            </w:pPr>
+            <w:r>
+              <w:rPr>
+                <w:rFonts w:cstheme="minorHAnsi"/>
+                <w:sz w:val="24"/>
+                <w:szCs w:val="24"/>
+              </w:rPr>
+              <w:t>Arguments can be passed in parenthesis</w:t>
+            </w:r>
+          </w:p>
+          <w:p>
+            <w:pPr>
+              <w:rPr>
+                <w:rFonts w:cstheme="minorHAnsi"/>
+                <w:sz w:val="24"/>
+                <w:szCs w:val="24"/>
+              </w:rPr>
+            </w:pPr>
+            <w:r>
+              <w:rPr>
+                <w:rFonts w:cstheme="minorHAnsi"/>
+                <w:sz w:val="24"/>
+                <w:szCs w:val="24"/>
+              </w:rPr>
+              <w:t>Then followed by open and closed curly braces.</w:t>
+            </w:r>
+          </w:p>
+          <w:p>
+            <w:pPr>
+              <w:rPr>
+                <w:rFonts w:cstheme="minorHAnsi"/>
+                <w:sz w:val="24"/>
+                <w:szCs w:val="24"/>
+              </w:rPr>
+            </w:pPr>
+            <w:r>
+              <w:rPr>
+                <w:rFonts w:cstheme="minorHAnsi"/>
+                <w:sz w:val="24"/>
+                <w:szCs w:val="24"/>
+              </w:rPr>
+              <w:t>We can pass 0 or n number of arguments</w:t>
+            </w:r>
+          </w:p>
+          <w:p>
+            <w:pPr>
+              <w:rPr>
+                <w:rFonts w:cstheme="minorHAnsi"/>
+                <w:sz w:val="24"/>
+                <w:szCs w:val="24"/>
+              </w:rPr>
+            </w:pPr>
+          </w:p>
+        </w:tc>
+        <w:tc>
+          <w:tcPr>
+            <w:tcW w:w="3975" w:type="dxa"/>
+          </w:tcPr>
+          <w:p>
+            <w:pPr>
+              <w:rPr>
+                <w:rFonts w:cstheme="minorHAnsi"/>
+                <w:sz w:val="24"/>
+                <w:szCs w:val="24"/>
+              </w:rPr>
+            </w:pPr>
+            <w:r>
+              <w:rPr>
+                <w:rFonts w:cstheme="minorHAnsi"/>
+                <w:sz w:val="24"/>
+                <w:szCs w:val="24"/>
+              </w:rPr>
+              <w:t xml:space="preserve">function </w:t>
+            </w:r>
+            <w:proofErr w:type="spellStart"/>
+            <w:r>
+              <w:rPr>
+                <w:rFonts w:cstheme="minorHAnsi"/>
+                <w:sz w:val="24"/>
+                <w:szCs w:val="24"/>
+              </w:rPr>
+              <w:t>fullName</w:t>
+            </w:r>
+            <w:proofErr w:type="spellEnd"/>
+            <w:r>
+              <w:rPr>
+                <w:rFonts w:cstheme="minorHAnsi"/>
+                <w:sz w:val="24"/>
+                <w:szCs w:val="24"/>
+              </w:rPr>
+              <w:t>(</w:t>
+            </w:r>
+            <w:proofErr w:type="spellStart"/>
+            <w:r>
+              <w:rPr>
+                <w:rFonts w:cstheme="minorHAnsi"/>
+                <w:sz w:val="24"/>
+                <w:szCs w:val="24"/>
+              </w:rPr>
+              <w:t>firstName</w:t>
+            </w:r>
+            <w:proofErr w:type="spellEnd"/>
+            <w:r>
+              <w:rPr>
+                <w:rFonts w:cstheme="minorHAnsi"/>
+                <w:sz w:val="24"/>
+                <w:szCs w:val="24"/>
+              </w:rPr>
+              <w:t xml:space="preserve">, </w:t>
+            </w:r>
+            <w:proofErr w:type="spellStart"/>
+            <w:r>
+              <w:rPr>
+                <w:rFonts w:cstheme="minorHAnsi"/>
+                <w:sz w:val="24"/>
+                <w:szCs w:val="24"/>
+              </w:rPr>
+              <w:t>lastName</w:t>
+            </w:r>
+            <w:proofErr w:type="spellEnd"/>
+            <w:r>
+              <w:rPr>
+                <w:rFonts w:cstheme="minorHAnsi"/>
+                <w:sz w:val="24"/>
+                <w:szCs w:val="24"/>
+              </w:rPr>
+              <w:t>) {</w:t>
+            </w:r>
+          </w:p>
+          <w:p>
+            <w:pPr>
+              <w:rPr>
+                <w:rFonts w:cstheme="minorHAnsi"/>
+                <w:sz w:val="24"/>
+                <w:szCs w:val="24"/>
+              </w:rPr>
+            </w:pPr>
+            <w:r>
+              <w:rPr>
+                <w:rFonts w:cstheme="minorHAnsi"/>
+                <w:sz w:val="24"/>
+                <w:szCs w:val="24"/>
+              </w:rPr>
+              <w:t xml:space="preserve">return </w:t>
+            </w:r>
+            <w:proofErr w:type="spellStart"/>
+            <w:r>
+              <w:rPr>
+                <w:rFonts w:cstheme="minorHAnsi"/>
+                <w:sz w:val="24"/>
+                <w:szCs w:val="24"/>
+              </w:rPr>
+              <w:t>firstName</w:t>
+            </w:r>
+            <w:proofErr w:type="spellEnd"/>
+            <w:r>
+              <w:rPr>
+                <w:rFonts w:cstheme="minorHAnsi"/>
+                <w:sz w:val="24"/>
+                <w:szCs w:val="24"/>
+              </w:rPr>
+              <w:t xml:space="preserve"> + ' '+ </w:t>
+            </w:r>
+            <w:proofErr w:type="spellStart"/>
+            <w:r>
+              <w:rPr>
+                <w:rFonts w:cstheme="minorHAnsi"/>
+                <w:sz w:val="24"/>
+                <w:szCs w:val="24"/>
+              </w:rPr>
+              <w:t>lastName</w:t>
+            </w:r>
+            <w:proofErr w:type="spellEnd"/>
+            <w:r>
+              <w:rPr>
+                <w:rFonts w:cstheme="minorHAnsi"/>
+                <w:sz w:val="24"/>
+                <w:szCs w:val="24"/>
+              </w:rPr>
+              <w:t>;</w:t>
+            </w:r>
+          </w:p>
+          <w:p>
+            <w:pPr>
+              <w:rPr>
+                <w:rFonts w:cstheme="minorHAnsi"/>
+                <w:sz w:val="24"/>
+                <w:szCs w:val="24"/>
+              </w:rPr>
+            </w:pPr>
+            <w:r>
+              <w:rPr>
+                <w:rFonts w:cstheme="minorHAnsi"/>
+                <w:sz w:val="24"/>
+                <w:szCs w:val="24"/>
+              </w:rPr>
+              <w:t>}</w:t>
+            </w:r>
+          </w:p>
+          <w:p>
+            <w:pPr>
+              <w:rPr>
+                <w:rFonts w:cstheme="minorHAnsi"/>
+                <w:sz w:val="24"/>
+                <w:szCs w:val="24"/>
+              </w:rPr>
+            </w:pPr>
+            <w:r>
+              <w:rPr>
+                <w:rFonts w:cstheme="minorHAnsi"/>
+                <w:sz w:val="24"/>
+                <w:szCs w:val="24"/>
+              </w:rPr>
+              <w:t>console.log(</w:t>
+            </w:r>
+            <w:proofErr w:type="spellStart"/>
+            <w:r>
+              <w:rPr>
+                <w:rFonts w:cstheme="minorHAnsi"/>
+                <w:sz w:val="24"/>
+                <w:szCs w:val="24"/>
+              </w:rPr>
+              <w:t>fullName</w:t>
+            </w:r>
+            <w:proofErr w:type="spellEnd"/>
+            <w:r>
+              <w:rPr>
+                <w:rFonts w:cstheme="minorHAnsi"/>
+                <w:sz w:val="24"/>
+                <w:szCs w:val="24"/>
+              </w:rPr>
+              <w:t>('John','</w:t>
+            </w:r>
+            <w:proofErr w:type="spellStart"/>
+            <w:r>
+              <w:rPr>
+                <w:rFonts w:cstheme="minorHAnsi"/>
+                <w:sz w:val="24"/>
+                <w:szCs w:val="24"/>
+              </w:rPr>
+              <w:t>Mickel</w:t>
+            </w:r>
+            <w:proofErr w:type="spellEnd"/>
+            <w:r>
+              <w:rPr>
+                <w:rFonts w:cstheme="minorHAnsi"/>
+                <w:sz w:val="24"/>
+                <w:szCs w:val="24"/>
+              </w:rPr>
+              <w:t>'));</w:t>
+            </w:r>
+          </w:p>
+          <w:p>
+            <w:pPr>
+              <w:rPr>
+                <w:rFonts w:cstheme="minorHAnsi"/>
+                <w:sz w:val="24"/>
+                <w:szCs w:val="24"/>
+              </w:rPr>
+            </w:pPr>
+            <w:r>
+              <w:rPr>
+                <w:rFonts w:cstheme="minorHAnsi"/>
+                <w:sz w:val="24"/>
+                <w:szCs w:val="24"/>
+              </w:rPr>
+              <w:t>// output</w:t>
+            </w:r>
+          </w:p>
+          <w:p>
+            <w:pPr>
+              <w:rPr>
+                <w:rFonts w:cstheme="minorHAnsi"/>
+                <w:sz w:val="24"/>
+                <w:szCs w:val="24"/>
+              </w:rPr>
+            </w:pPr>
+            <w:r>
+              <w:rPr>
+                <w:rFonts w:cstheme="minorHAnsi"/>
+                <w:sz w:val="24"/>
+                <w:szCs w:val="24"/>
+              </w:rPr>
+              <w:t xml:space="preserve">// John </w:t>
+            </w:r>
+            <w:proofErr w:type="spellStart"/>
+            <w:r>
+              <w:rPr>
+                <w:rFonts w:cstheme="minorHAnsi"/>
+                <w:sz w:val="24"/>
+                <w:szCs w:val="24"/>
+              </w:rPr>
+              <w:t>Mickel</w:t>
+            </w:r>
+            <w:proofErr w:type="spellEnd"/>
+          </w:p>
+          <w:p>
+            <w:pPr>
+              <w:rPr>
+                <w:rFonts w:cstheme="minorHAnsi"/>
+                <w:sz w:val="24"/>
+                <w:szCs w:val="24"/>
+              </w:rPr>
+            </w:pPr>
+          </w:p>
+        </w:tc>
+      </w:tr>
+      <w:tr>
+        <w:tc>
+          <w:tcPr>
+            <w:tcW w:w="2066" w:type="dxa"/>
+          </w:tcPr>
+          <w:p>
+            <w:pPr>
+              <w:rPr>
+                <w:rFonts w:cstheme="minorHAnsi"/>
+                <w:sz w:val="24"/>
+                <w:szCs w:val="24"/>
+              </w:rPr>
+            </w:pPr>
+          </w:p>
+        </w:tc>
+        <w:tc>
+          <w:tcPr>
+            <w:tcW w:w="4219" w:type="dxa"/>
+          </w:tcPr>
+          <w:p>
+            <w:pPr>
+              <w:rPr>
+                <w:rFonts w:cstheme="minorHAnsi"/>
+                <w:sz w:val="24"/>
+                <w:szCs w:val="24"/>
+              </w:rPr>
+            </w:pPr>
+            <w:r>
+              <w:rPr>
+                <w:rFonts w:cstheme="minorHAnsi"/>
+                <w:sz w:val="24"/>
+                <w:szCs w:val="24"/>
+              </w:rPr>
+              <w:t>Now we will at look the point “we can pass one function to another function as an argument” and write an example for the same</w:t>
+            </w:r>
+          </w:p>
+        </w:tc>
+        <w:tc>
+          <w:tcPr>
+            <w:tcW w:w="3975" w:type="dxa"/>
+          </w:tcPr>
+          <w:p>
+            <w:pPr>
+              <w:rPr>
+                <w:rFonts w:cstheme="minorHAnsi"/>
+                <w:sz w:val="24"/>
+                <w:szCs w:val="24"/>
+              </w:rPr>
+            </w:pPr>
+            <w:r>
+              <w:rPr>
+                <w:rFonts w:cstheme="minorHAnsi"/>
+                <w:sz w:val="24"/>
+                <w:szCs w:val="24"/>
+              </w:rPr>
+              <w:t xml:space="preserve">function </w:t>
+            </w:r>
+            <w:proofErr w:type="spellStart"/>
+            <w:r>
+              <w:rPr>
+                <w:rFonts w:cstheme="minorHAnsi"/>
+                <w:sz w:val="24"/>
+                <w:szCs w:val="24"/>
+              </w:rPr>
+              <w:t>netPayable</w:t>
+            </w:r>
+            <w:proofErr w:type="spellEnd"/>
+            <w:r>
+              <w:rPr>
+                <w:rFonts w:cstheme="minorHAnsi"/>
+                <w:sz w:val="24"/>
+                <w:szCs w:val="24"/>
+              </w:rPr>
+              <w:t xml:space="preserve">(salary, </w:t>
+            </w:r>
+            <w:proofErr w:type="spellStart"/>
+            <w:r>
+              <w:rPr>
+                <w:rFonts w:cstheme="minorHAnsi"/>
+                <w:sz w:val="24"/>
+                <w:szCs w:val="24"/>
+              </w:rPr>
+              <w:t>callBack</w:t>
+            </w:r>
+            <w:proofErr w:type="spellEnd"/>
+            <w:r>
+              <w:rPr>
+                <w:rFonts w:cstheme="minorHAnsi"/>
+                <w:sz w:val="24"/>
+                <w:szCs w:val="24"/>
+              </w:rPr>
+              <w:t>) {</w:t>
+            </w:r>
+          </w:p>
+          <w:p>
+            <w:pPr>
+              <w:rPr>
+                <w:rFonts w:cstheme="minorHAnsi"/>
+                <w:sz w:val="24"/>
+                <w:szCs w:val="24"/>
+              </w:rPr>
+            </w:pPr>
+            <w:proofErr w:type="spellStart"/>
+            <w:r>
+              <w:rPr>
+                <w:rFonts w:cstheme="minorHAnsi"/>
+                <w:sz w:val="24"/>
+                <w:szCs w:val="24"/>
+              </w:rPr>
+              <w:t>var</w:t>
+            </w:r>
+            <w:proofErr w:type="spellEnd"/>
+            <w:r>
+              <w:rPr>
+                <w:rFonts w:cstheme="minorHAnsi"/>
+                <w:sz w:val="24"/>
+                <w:szCs w:val="24"/>
+              </w:rPr>
+              <w:t xml:space="preserve"> </w:t>
+            </w:r>
+            <w:proofErr w:type="spellStart"/>
+            <w:r>
+              <w:rPr>
+                <w:rFonts w:cstheme="minorHAnsi"/>
+                <w:sz w:val="24"/>
+                <w:szCs w:val="24"/>
+              </w:rPr>
+              <w:t>netPay</w:t>
+            </w:r>
+            <w:proofErr w:type="spellEnd"/>
+            <w:r>
+              <w:rPr>
+                <w:rFonts w:cstheme="minorHAnsi"/>
+                <w:sz w:val="24"/>
+                <w:szCs w:val="24"/>
+              </w:rPr>
+              <w:t xml:space="preserve"> = [];</w:t>
+            </w:r>
+          </w:p>
+          <w:p>
+            <w:pPr>
+              <w:rPr>
+                <w:rFonts w:cstheme="minorHAnsi"/>
+                <w:sz w:val="24"/>
+                <w:szCs w:val="24"/>
+              </w:rPr>
+            </w:pPr>
+            <w:r>
+              <w:rPr>
+                <w:rFonts w:cstheme="minorHAnsi"/>
+                <w:sz w:val="24"/>
+                <w:szCs w:val="24"/>
+              </w:rPr>
+              <w:t xml:space="preserve">for (let </w:t>
+            </w:r>
+            <w:proofErr w:type="spellStart"/>
+            <w:r>
+              <w:rPr>
+                <w:rFonts w:cstheme="minorHAnsi"/>
+                <w:sz w:val="24"/>
+                <w:szCs w:val="24"/>
+              </w:rPr>
+              <w:t>i</w:t>
+            </w:r>
+            <w:proofErr w:type="spellEnd"/>
+            <w:r>
+              <w:rPr>
+                <w:rFonts w:cstheme="minorHAnsi"/>
+                <w:sz w:val="24"/>
+                <w:szCs w:val="24"/>
+              </w:rPr>
+              <w:t xml:space="preserve">=0;i&lt; </w:t>
+            </w:r>
+            <w:proofErr w:type="spellStart"/>
+            <w:r>
+              <w:rPr>
+                <w:rFonts w:cstheme="minorHAnsi"/>
+                <w:sz w:val="24"/>
+                <w:szCs w:val="24"/>
+              </w:rPr>
+              <w:t>salary.length;i</w:t>
+            </w:r>
+            <w:proofErr w:type="spellEnd"/>
+            <w:r>
+              <w:rPr>
+                <w:rFonts w:cstheme="minorHAnsi"/>
+                <w:sz w:val="24"/>
+                <w:szCs w:val="24"/>
+              </w:rPr>
+              <w:t>++){</w:t>
+            </w:r>
+          </w:p>
+          <w:p>
+            <w:pPr>
+              <w:rPr>
+                <w:rFonts w:cstheme="minorHAnsi"/>
+                <w:sz w:val="24"/>
+                <w:szCs w:val="24"/>
+              </w:rPr>
+            </w:pPr>
+            <w:proofErr w:type="spellStart"/>
+            <w:r>
+              <w:rPr>
+                <w:rFonts w:cstheme="minorHAnsi"/>
+                <w:sz w:val="24"/>
+                <w:szCs w:val="24"/>
+              </w:rPr>
+              <w:t>netPay.push</w:t>
+            </w:r>
+            <w:proofErr w:type="spellEnd"/>
+            <w:r>
+              <w:rPr>
+                <w:rFonts w:cstheme="minorHAnsi"/>
+                <w:sz w:val="24"/>
+                <w:szCs w:val="24"/>
+              </w:rPr>
+              <w:t>(</w:t>
+            </w:r>
+            <w:proofErr w:type="spellStart"/>
+            <w:r>
+              <w:rPr>
+                <w:rFonts w:cstheme="minorHAnsi"/>
+                <w:sz w:val="24"/>
+                <w:szCs w:val="24"/>
+              </w:rPr>
+              <w:t>callBack</w:t>
+            </w:r>
+            <w:proofErr w:type="spellEnd"/>
+            <w:r>
+              <w:rPr>
+                <w:rFonts w:cstheme="minorHAnsi"/>
+                <w:sz w:val="24"/>
+                <w:szCs w:val="24"/>
+              </w:rPr>
+              <w:t>(salary[</w:t>
+            </w:r>
+            <w:proofErr w:type="spellStart"/>
+            <w:r>
+              <w:rPr>
+                <w:rFonts w:cstheme="minorHAnsi"/>
+                <w:sz w:val="24"/>
+                <w:szCs w:val="24"/>
+              </w:rPr>
+              <w:t>i</w:t>
+            </w:r>
+            <w:proofErr w:type="spellEnd"/>
+            <w:r>
+              <w:rPr>
+                <w:rFonts w:cstheme="minorHAnsi"/>
+                <w:sz w:val="24"/>
+                <w:szCs w:val="24"/>
+              </w:rPr>
+              <w:t>]));</w:t>
+            </w:r>
+          </w:p>
+          <w:p>
+            <w:pPr>
+              <w:rPr>
+                <w:rFonts w:cstheme="minorHAnsi"/>
+                <w:sz w:val="24"/>
+                <w:szCs w:val="24"/>
+              </w:rPr>
+            </w:pPr>
+            <w:r>
+              <w:rPr>
+                <w:rFonts w:cstheme="minorHAnsi"/>
+                <w:sz w:val="24"/>
+                <w:szCs w:val="24"/>
+              </w:rPr>
+              <w:t>}</w:t>
+            </w:r>
+          </w:p>
+          <w:p>
+            <w:pPr>
+              <w:rPr>
+                <w:rFonts w:cstheme="minorHAnsi"/>
+                <w:sz w:val="24"/>
+                <w:szCs w:val="24"/>
+              </w:rPr>
+            </w:pPr>
+            <w:r>
+              <w:rPr>
+                <w:rFonts w:cstheme="minorHAnsi"/>
+                <w:sz w:val="24"/>
+                <w:szCs w:val="24"/>
+              </w:rPr>
+              <w:t xml:space="preserve">return </w:t>
+            </w:r>
+            <w:proofErr w:type="spellStart"/>
+            <w:r>
+              <w:rPr>
+                <w:rFonts w:cstheme="minorHAnsi"/>
+                <w:sz w:val="24"/>
+                <w:szCs w:val="24"/>
+              </w:rPr>
+              <w:t>netPay</w:t>
+            </w:r>
+            <w:proofErr w:type="spellEnd"/>
+            <w:r>
+              <w:rPr>
+                <w:rFonts w:cstheme="minorHAnsi"/>
+                <w:sz w:val="24"/>
+                <w:szCs w:val="24"/>
+              </w:rPr>
+              <w:t>;</w:t>
+            </w:r>
+          </w:p>
+          <w:p>
+            <w:pPr>
+              <w:rPr>
+                <w:rFonts w:cstheme="minorHAnsi"/>
+                <w:sz w:val="24"/>
+                <w:szCs w:val="24"/>
+              </w:rPr>
+            </w:pPr>
+            <w:r>
+              <w:rPr>
+                <w:rFonts w:cstheme="minorHAnsi"/>
+                <w:sz w:val="24"/>
+                <w:szCs w:val="24"/>
+              </w:rPr>
+              <w:t>}</w:t>
+            </w:r>
+          </w:p>
+          <w:p>
+            <w:pPr>
+              <w:rPr>
+                <w:rFonts w:cstheme="minorHAnsi"/>
+                <w:sz w:val="24"/>
+                <w:szCs w:val="24"/>
+              </w:rPr>
+            </w:pPr>
+            <w:r>
+              <w:rPr>
+                <w:rFonts w:cstheme="minorHAnsi"/>
+                <w:sz w:val="24"/>
+                <w:szCs w:val="24"/>
+              </w:rPr>
+              <w:t xml:space="preserve">function </w:t>
+            </w:r>
+            <w:proofErr w:type="spellStart"/>
+            <w:r>
+              <w:rPr>
+                <w:rFonts w:cstheme="minorHAnsi"/>
+                <w:sz w:val="24"/>
+                <w:szCs w:val="24"/>
+              </w:rPr>
+              <w:t>getPayable</w:t>
+            </w:r>
+            <w:proofErr w:type="spellEnd"/>
+            <w:r>
+              <w:rPr>
+                <w:rFonts w:cstheme="minorHAnsi"/>
+                <w:sz w:val="24"/>
+                <w:szCs w:val="24"/>
+              </w:rPr>
+              <w:t>(salary){</w:t>
+            </w:r>
+          </w:p>
+          <w:p>
+            <w:pPr>
+              <w:rPr>
+                <w:rFonts w:cstheme="minorHAnsi"/>
+                <w:sz w:val="24"/>
+                <w:szCs w:val="24"/>
+              </w:rPr>
+            </w:pPr>
+            <w:r>
+              <w:rPr>
+                <w:rFonts w:cstheme="minorHAnsi"/>
+                <w:sz w:val="24"/>
+                <w:szCs w:val="24"/>
+              </w:rPr>
+              <w:t>return salary - 200;</w:t>
+            </w:r>
+          </w:p>
+          <w:p>
+            <w:pPr>
+              <w:rPr>
+                <w:rFonts w:cstheme="minorHAnsi"/>
+                <w:sz w:val="24"/>
+                <w:szCs w:val="24"/>
+              </w:rPr>
+            </w:pPr>
+            <w:r>
+              <w:rPr>
+                <w:rFonts w:cstheme="minorHAnsi"/>
+                <w:sz w:val="24"/>
+                <w:szCs w:val="24"/>
+              </w:rPr>
+              <w:t>}</w:t>
+            </w:r>
+          </w:p>
+          <w:p>
+            <w:pPr>
+              <w:rPr>
+                <w:rFonts w:cstheme="minorHAnsi"/>
+                <w:sz w:val="24"/>
+                <w:szCs w:val="24"/>
+              </w:rPr>
+            </w:pPr>
+            <w:proofErr w:type="spellStart"/>
+            <w:r>
+              <w:rPr>
+                <w:rFonts w:cstheme="minorHAnsi"/>
+                <w:sz w:val="24"/>
+                <w:szCs w:val="24"/>
+              </w:rPr>
+              <w:t>var</w:t>
+            </w:r>
+            <w:proofErr w:type="spellEnd"/>
+            <w:r>
+              <w:rPr>
+                <w:rFonts w:cstheme="minorHAnsi"/>
+                <w:sz w:val="24"/>
+                <w:szCs w:val="24"/>
+              </w:rPr>
+              <w:t xml:space="preserve"> salaries = [30000,40000,50000,24000];</w:t>
+            </w:r>
+          </w:p>
+          <w:p>
+            <w:pPr>
+              <w:rPr>
+                <w:rFonts w:cstheme="minorHAnsi"/>
+                <w:sz w:val="24"/>
+                <w:szCs w:val="24"/>
+              </w:rPr>
+            </w:pPr>
+            <w:proofErr w:type="spellStart"/>
+            <w:r>
+              <w:rPr>
+                <w:rFonts w:cstheme="minorHAnsi"/>
+                <w:sz w:val="24"/>
+                <w:szCs w:val="24"/>
+              </w:rPr>
+              <w:t>var</w:t>
+            </w:r>
+            <w:proofErr w:type="spellEnd"/>
+            <w:r>
+              <w:rPr>
+                <w:rFonts w:cstheme="minorHAnsi"/>
+                <w:sz w:val="24"/>
+                <w:szCs w:val="24"/>
+              </w:rPr>
+              <w:t xml:space="preserve"> </w:t>
+            </w:r>
+            <w:proofErr w:type="spellStart"/>
+            <w:r>
+              <w:rPr>
+                <w:rFonts w:cstheme="minorHAnsi"/>
+                <w:sz w:val="24"/>
+                <w:szCs w:val="24"/>
+              </w:rPr>
+              <w:t>payableSalaries</w:t>
+            </w:r>
+            <w:proofErr w:type="spellEnd"/>
+            <w:r>
+              <w:rPr>
+                <w:rFonts w:cstheme="minorHAnsi"/>
+                <w:sz w:val="24"/>
+                <w:szCs w:val="24"/>
+              </w:rPr>
+              <w:t xml:space="preserve"> = </w:t>
+            </w:r>
+            <w:proofErr w:type="spellStart"/>
+            <w:r>
+              <w:rPr>
+                <w:rFonts w:cstheme="minorHAnsi"/>
+                <w:sz w:val="24"/>
+                <w:szCs w:val="24"/>
+              </w:rPr>
+              <w:t>netPayable</w:t>
+            </w:r>
+            <w:proofErr w:type="spellEnd"/>
+            <w:r>
+              <w:rPr>
+                <w:rFonts w:cstheme="minorHAnsi"/>
+                <w:sz w:val="24"/>
+                <w:szCs w:val="24"/>
+              </w:rPr>
+              <w:t>(</w:t>
+            </w:r>
+            <w:proofErr w:type="spellStart"/>
+            <w:r>
+              <w:rPr>
+                <w:rFonts w:cstheme="minorHAnsi"/>
+                <w:sz w:val="24"/>
+                <w:szCs w:val="24"/>
+              </w:rPr>
+              <w:t>salaries,getPayable</w:t>
+            </w:r>
+            <w:proofErr w:type="spellEnd"/>
+            <w:r>
+              <w:rPr>
+                <w:rFonts w:cstheme="minorHAnsi"/>
+                <w:sz w:val="24"/>
+                <w:szCs w:val="24"/>
+              </w:rPr>
+              <w:t>);</w:t>
+            </w:r>
+          </w:p>
+          <w:p>
+            <w:pPr>
+              <w:rPr>
+                <w:rFonts w:cstheme="minorHAnsi"/>
+                <w:sz w:val="24"/>
+                <w:szCs w:val="24"/>
+              </w:rPr>
+            </w:pPr>
+            <w:r>
+              <w:rPr>
+                <w:rFonts w:cstheme="minorHAnsi"/>
+                <w:sz w:val="24"/>
+                <w:szCs w:val="24"/>
+              </w:rPr>
+              <w:t>console.log(</w:t>
+            </w:r>
+            <w:proofErr w:type="spellStart"/>
+            <w:r>
+              <w:rPr>
+                <w:rFonts w:cstheme="minorHAnsi"/>
+                <w:sz w:val="24"/>
+                <w:szCs w:val="24"/>
+              </w:rPr>
+              <w:t>payableSalaries</w:t>
+            </w:r>
+            <w:proofErr w:type="spellEnd"/>
+            <w:r>
+              <w:rPr>
+                <w:rFonts w:cstheme="minorHAnsi"/>
+                <w:sz w:val="24"/>
+                <w:szCs w:val="24"/>
+              </w:rPr>
+              <w:t>);</w:t>
+            </w:r>
+          </w:p>
+          <w:p>
+            <w:pPr>
+              <w:rPr>
+                <w:rFonts w:cstheme="minorHAnsi"/>
+                <w:sz w:val="24"/>
+                <w:szCs w:val="24"/>
+              </w:rPr>
+            </w:pPr>
+            <w:r>
+              <w:rPr>
+                <w:rFonts w:cstheme="minorHAnsi"/>
+                <w:sz w:val="24"/>
+                <w:szCs w:val="24"/>
+              </w:rPr>
+              <w:t xml:space="preserve">// output </w:t>
+            </w:r>
+          </w:p>
+          <w:p>
+            <w:pPr>
+              <w:rPr>
+                <w:rFonts w:cstheme="minorHAnsi"/>
+                <w:sz w:val="24"/>
+                <w:szCs w:val="24"/>
+              </w:rPr>
+            </w:pPr>
+            <w:r>
+              <w:rPr>
+                <w:rFonts w:cstheme="minorHAnsi"/>
+                <w:sz w:val="24"/>
+                <w:szCs w:val="24"/>
+              </w:rPr>
+              <w:t>// (4) [29800, 39800, 49800, 23800]</w:t>
+            </w:r>
+          </w:p>
+          <w:p>
+            <w:pPr>
+              <w:rPr>
+                <w:rFonts w:cstheme="minorHAnsi"/>
+                <w:sz w:val="24"/>
+                <w:szCs w:val="24"/>
+              </w:rPr>
+            </w:pPr>
+          </w:p>
+        </w:tc>
+      </w:tr>
+      <w:tr>
+        <w:tc>
+          <w:tcPr>
+            <w:tcW w:w="2066" w:type="dxa"/>
+          </w:tcPr>
+          <w:p>
+            <w:pPr>
+              <w:rPr>
+                <w:rFonts w:cstheme="minorHAnsi"/>
+                <w:sz w:val="24"/>
+                <w:szCs w:val="24"/>
+              </w:rPr>
+            </w:pPr>
+          </w:p>
+        </w:tc>
+        <w:tc>
+          <w:tcPr>
+            <w:tcW w:w="4219" w:type="dxa"/>
+          </w:tcPr>
+          <w:p>
+            <w:pPr>
+              <w:rPr>
+                <w:rFonts w:cstheme="minorHAnsi"/>
+                <w:sz w:val="24"/>
+                <w:szCs w:val="24"/>
+              </w:rPr>
+            </w:pPr>
+            <w:r>
+              <w:rPr>
+                <w:rFonts w:cstheme="minorHAnsi"/>
+                <w:sz w:val="24"/>
+                <w:szCs w:val="24"/>
+              </w:rPr>
+              <w:t xml:space="preserve">Now look at the point “we can return a </w:t>
             </w:r>
             <w:r>
               <w:rPr>
@@ -9863,68 +10927,8 @@
                 <w:szCs w:val="24"/>
               </w:rPr>
               <w:lastRenderedPageBreak/>
-              <w:t>parenthesis</w:t>
-            </w:r>
-          </w:p>
-          <w:p>
-            <w:pPr>
-              <w:rPr>
-                <w:rFonts w:cstheme="minorHAnsi"/>
-                <w:sz w:val="24"/>
-                <w:szCs w:val="24"/>
-              </w:rPr>
-            </w:pPr>
-            <w:r>
-              <w:rPr>
-                <w:rFonts w:cstheme="minorHAnsi"/>
-                <w:sz w:val="24"/>
-                <w:szCs w:val="24"/>
-              </w:rPr>
-              <w:t>Arguments can be passed in parenthesis</w:t>
-            </w:r>
-          </w:p>
-          <w:p>
-            <w:pPr>
-              <w:rPr>
-                <w:rFonts w:cstheme="minorHAnsi"/>
-                <w:sz w:val="24"/>
-                <w:szCs w:val="24"/>
-              </w:rPr>
-            </w:pPr>
-            <w:r>
-              <w:rPr>
-                <w:rFonts w:cstheme="minorHAnsi"/>
-                <w:sz w:val="24"/>
-                <w:szCs w:val="24"/>
-              </w:rPr>
-              <w:t>Then followed by open and closed curly braces.</w:t>
-            </w:r>
-          </w:p>
-          <w:p>
-            <w:pPr>
-              <w:rPr>
-                <w:rFonts w:cstheme="minorHAnsi"/>
-                <w:sz w:val="24"/>
-                <w:szCs w:val="24"/>
-              </w:rPr>
-            </w:pPr>
-            <w:r>
-              <w:rPr>
-                <w:rFonts w:cstheme="minorHAnsi"/>
-                <w:sz w:val="24"/>
-                <w:szCs w:val="24"/>
-              </w:rPr>
-              <w:t>We can pass 0 or n number of arguments</w:t>
-            </w:r>
-          </w:p>
-          <w:p>
-            <w:pPr>
-              <w:rPr>
-                <w:rFonts w:cstheme="minorHAnsi"/>
-                <w:sz w:val="24"/>
-                <w:szCs w:val="24"/>
-              </w:rPr>
-            </w:pPr>
+              <w:t>function from a function” and write an example for the same</w:t>
+            </w:r>
           </w:p>
         </w:tc>
         <w:tc>
@@ -9955,105 +10959,96 @@
                 <w:sz w:val="24"/>
                 <w:szCs w:val="24"/>
               </w:rPr>
-              <w:t>fullName</w:t>
-            </w:r>
-            <w:proofErr w:type="spellEnd"/>
-            <w:r>
-              <w:rPr>
-                <w:rFonts w:cstheme="minorHAnsi"/>
-                <w:sz w:val="24"/>
-                <w:szCs w:val="24"/>
-              </w:rPr>
-              <w:t>(</w:t>
-            </w:r>
-            <w:proofErr w:type="spellStart"/>
-            <w:r>
-              <w:rPr>
-                <w:rFonts w:cstheme="minorHAnsi"/>
-                <w:sz w:val="24"/>
-                <w:szCs w:val="24"/>
-              </w:rPr>
-              <w:t>firstName</w:t>
-            </w:r>
-            <w:proofErr w:type="spellEnd"/>
-            <w:r>
-              <w:rPr>
-                <w:rFonts w:cstheme="minorHAnsi"/>
-                <w:sz w:val="24"/>
-                <w:szCs w:val="24"/>
-              </w:rPr>
-              <w:t xml:space="preserve">, </w:t>
-            </w:r>
-            <w:proofErr w:type="spellStart"/>
-            <w:r>
-              <w:rPr>
-                <w:rFonts w:cstheme="minorHAnsi"/>
-                <w:sz w:val="24"/>
-                <w:szCs w:val="24"/>
-              </w:rPr>
-              <w:t>lastName</w:t>
-            </w:r>
-            <w:proofErr w:type="spellEnd"/>
-            <w:r>
-              <w:rPr>
-                <w:rFonts w:cstheme="minorHAnsi"/>
-                <w:sz w:val="24"/>
-                <w:szCs w:val="24"/>
-              </w:rPr>
-              <w:t>) {</w:t>
-            </w:r>
-          </w:p>
-          <w:p>
-            <w:pPr>
-              <w:rPr>
-                <w:rFonts w:cstheme="minorHAnsi"/>
-                <w:sz w:val="24"/>
-                <w:szCs w:val="24"/>
-              </w:rPr>
-            </w:pPr>
-            <w:r>
-              <w:rPr>
-                <w:rFonts w:cstheme="minorHAnsi"/>
-                <w:sz w:val="24"/>
-                <w:szCs w:val="24"/>
-              </w:rPr>
-              <w:t xml:space="preserve">return </w:t>
-            </w:r>
-            <w:proofErr w:type="spellStart"/>
-            <w:r>
-              <w:rPr>
-                <w:rFonts w:cstheme="minorHAnsi"/>
-                <w:sz w:val="24"/>
-                <w:szCs w:val="24"/>
-              </w:rPr>
-              <w:t>firstName</w:t>
-            </w:r>
-            <w:proofErr w:type="spellEnd"/>
-            <w:r>
-              <w:rPr>
-                <w:rFonts w:cstheme="minorHAnsi"/>
-                <w:sz w:val="24"/>
-                <w:szCs w:val="24"/>
-              </w:rPr>
-              <w:t xml:space="preserve"> + ' '+ </w:t>
-            </w:r>
-            <w:proofErr w:type="spellStart"/>
-            <w:r>
-              <w:rPr>
-                <w:rFonts w:cstheme="minorHAnsi"/>
-                <w:sz w:val="24"/>
-                <w:szCs w:val="24"/>
-              </w:rPr>
-              <w:t>lastName</w:t>
-            </w:r>
-            <w:proofErr w:type="spellEnd"/>
-            <w:r>
-              <w:rPr>
-                <w:rFonts w:cstheme="minorHAnsi"/>
-                <w:sz w:val="24"/>
-                <w:szCs w:val="24"/>
-              </w:rPr>
-              <w:t>;</w:t>
+              <w:t>getExamDate</w:t>
+            </w:r>
+            <w:proofErr w:type="spellEnd"/>
+            <w:r>
+              <w:rPr>
+                <w:rFonts w:cstheme="minorHAnsi"/>
+                <w:sz w:val="24"/>
+                <w:szCs w:val="24"/>
+              </w:rPr>
+              <w:t>(student){</w:t>
+            </w:r>
+          </w:p>
+          <w:p>
+            <w:pPr>
+              <w:rPr>
+                <w:rFonts w:cstheme="minorHAnsi"/>
+                <w:sz w:val="24"/>
+                <w:szCs w:val="24"/>
+              </w:rPr>
+            </w:pPr>
+            <w:r>
+              <w:rPr>
+                <w:rFonts w:cstheme="minorHAnsi"/>
+                <w:sz w:val="24"/>
+                <w:szCs w:val="24"/>
+              </w:rPr>
+              <w:lastRenderedPageBreak/>
+              <w:t>if(student === 'be'){</w:t>
+            </w:r>
+          </w:p>
+          <w:p>
+            <w:pPr>
+              <w:rPr>
+                <w:rFonts w:cstheme="minorHAnsi"/>
+                <w:sz w:val="24"/>
+                <w:szCs w:val="24"/>
+              </w:rPr>
+            </w:pPr>
+            <w:r>
+              <w:rPr>
+                <w:rFonts w:cstheme="minorHAnsi"/>
+                <w:sz w:val="24"/>
+                <w:szCs w:val="24"/>
+              </w:rPr>
+              <w:t>return function(name){</w:t>
+            </w:r>
+          </w:p>
+          <w:p>
+            <w:pPr>
+              <w:rPr>
+                <w:rFonts w:cstheme="minorHAnsi"/>
+                <w:sz w:val="24"/>
+                <w:szCs w:val="24"/>
+              </w:rPr>
+            </w:pPr>
+            <w:proofErr w:type="gramStart"/>
+            <w:r>
+              <w:rPr>
+                <w:rFonts w:cstheme="minorHAnsi"/>
+                <w:sz w:val="24"/>
+                <w:szCs w:val="24"/>
+              </w:rPr>
+              <w:t>console.log(</w:t>
+            </w:r>
+            <w:proofErr w:type="gramEnd"/>
+            <w:r>
+              <w:rPr>
+                <w:rFonts w:cstheme="minorHAnsi"/>
+                <w:sz w:val="24"/>
+                <w:szCs w:val="24"/>
+              </w:rPr>
+              <w:t xml:space="preserve">'Dear '+name + ' your exams will start on </w:t>
+            </w:r>
+            <w:proofErr w:type="spellStart"/>
+            <w:r>
+              <w:rPr>
+                <w:rFonts w:cstheme="minorHAnsi"/>
+                <w:sz w:val="24"/>
+                <w:szCs w:val="24"/>
+              </w:rPr>
+              <w:t>monday</w:t>
+            </w:r>
+            <w:proofErr w:type="spellEnd"/>
+            <w:r>
+              <w:rPr>
+                <w:rFonts w:cstheme="minorHAnsi"/>
+                <w:sz w:val="24"/>
+                <w:szCs w:val="24"/>
+              </w:rPr>
+              <w:t xml:space="preserve"> 10:30 AM...');</w:t>
             </w:r>
           </w:p>
           <w:p>
@@ -10087,353 +11082,69 @@
                 <w:sz w:val="24"/>
                 <w:szCs w:val="24"/>
               </w:rPr>
+              <w:t>} else if (student === 'medical'){</w:t>
+            </w:r>
+          </w:p>
+          <w:p>
+            <w:pPr>
+              <w:rPr>
+                <w:rFonts w:cstheme="minorHAnsi"/>
+                <w:sz w:val="24"/>
+                <w:szCs w:val="24"/>
+              </w:rPr>
+            </w:pPr>
+            <w:r>
+              <w:rPr>
+                <w:rFonts w:cstheme="minorHAnsi"/>
+                <w:sz w:val="24"/>
+                <w:szCs w:val="24"/>
+              </w:rPr>
+              <w:t>return function(name){</w:t>
+            </w:r>
+          </w:p>
+          <w:p>
+            <w:pPr>
+              <w:rPr>
+                <w:rFonts w:cstheme="minorHAnsi"/>
+                <w:sz w:val="24"/>
+                <w:szCs w:val="24"/>
+              </w:rPr>
+            </w:pPr>
+            <w:proofErr w:type="gramStart"/>
+            <w:r>
+              <w:rPr>
+                <w:rFonts w:cstheme="minorHAnsi"/>
+                <w:sz w:val="24"/>
+                <w:szCs w:val="24"/>
+              </w:rPr>
               <w:t>console.log(</w:t>
             </w:r>
-            <w:proofErr w:type="spellStart"/>
-            <w:r>
-              <w:rPr>
-                <w:rFonts w:cstheme="minorHAnsi"/>
-                <w:sz w:val="24"/>
-                <w:szCs w:val="24"/>
-              </w:rPr>
-              <w:t>fullName</w:t>
-            </w:r>
-            <w:proofErr w:type="spellEnd"/>
-            <w:r>
-              <w:rPr>
-                <w:rFonts w:cstheme="minorHAnsi"/>
-                <w:sz w:val="24"/>
-                <w:szCs w:val="24"/>
-              </w:rPr>
-              <w:t>('John','</w:t>
-            </w:r>
-            <w:proofErr w:type="spellStart"/>
-            <w:r>
-              <w:rPr>
-                <w:rFonts w:cstheme="minorHAnsi"/>
-                <w:sz w:val="24"/>
-                <w:szCs w:val="24"/>
-              </w:rPr>
-              <w:t>Mickel</w:t>
-            </w:r>
-            <w:proofErr w:type="spellEnd"/>
-            <w:r>
-              <w:rPr>
-                <w:rFonts w:cstheme="minorHAnsi"/>
-                <w:sz w:val="24"/>
-                <w:szCs w:val="24"/>
-              </w:rPr>
-              <w:t>'));</w:t>
-            </w:r>
-          </w:p>
-          <w:p>
-            <w:pPr>
-              <w:rPr>
-                <w:rFonts w:cstheme="minorHAnsi"/>
-                <w:sz w:val="24"/>
-                <w:szCs w:val="24"/>
-              </w:rPr>
-            </w:pPr>
-            <w:r>
-              <w:rPr>
-                <w:rFonts w:cstheme="minorHAnsi"/>
-                <w:sz w:val="24"/>
-                <w:szCs w:val="24"/>
-              </w:rPr>
-              <w:t>// output</w:t>
-            </w:r>
-          </w:p>
-          <w:p>
-            <w:pPr>
-              <w:rPr>
-                <w:rFonts w:cstheme="minorHAnsi"/>
-                <w:sz w:val="24"/>
-                <w:szCs w:val="24"/>
-              </w:rPr>
-            </w:pPr>
-            <w:r>
-              <w:rPr>
-                <w:rFonts w:cstheme="minorHAnsi"/>
-                <w:sz w:val="24"/>
-                <w:szCs w:val="24"/>
-              </w:rPr>
-              <w:t xml:space="preserve">// John </w:t>
-            </w:r>
-            <w:proofErr w:type="spellStart"/>
-            <w:r>
-              <w:rPr>
-                <w:rFonts w:cstheme="minorHAnsi"/>
-                <w:sz w:val="24"/>
-                <w:szCs w:val="24"/>
-              </w:rPr>
-              <w:t>Mickel</w:t>
-            </w:r>
-            <w:proofErr w:type="spellEnd"/>
-          </w:p>
-          <w:p>
-            <w:pPr>
-              <w:rPr>
-                <w:rFonts w:cstheme="minorHAnsi"/>
-                <w:sz w:val="24"/>
-                <w:szCs w:val="24"/>
-              </w:rPr>
-            </w:pPr>
-          </w:p>
-        </w:tc>
-      </w:tr>
-      <w:tr>
-        <w:tc>
-          <w:tcPr>
-            <w:tcW w:w="2066" w:type="dxa"/>
-          </w:tcPr>
-          <w:p>
-            <w:pPr>
-              <w:rPr>
-                <w:rFonts w:cstheme="minorHAnsi"/>
-                <w:sz w:val="24"/>
-                <w:szCs w:val="24"/>
-              </w:rPr>
-            </w:pPr>
-          </w:p>
-        </w:tc>
-        <w:tc>
-          <w:tcPr>
-            <w:tcW w:w="4219" w:type="dxa"/>
-          </w:tcPr>
-          <w:p>
-            <w:pPr>
-              <w:rPr>
-                <w:rFonts w:cstheme="minorHAnsi"/>
-                <w:sz w:val="24"/>
-                <w:szCs w:val="24"/>
-              </w:rPr>
-            </w:pPr>
-            <w:r>
-              <w:rPr>
-                <w:rFonts w:cstheme="minorHAnsi"/>
-                <w:sz w:val="24"/>
-                <w:szCs w:val="24"/>
-              </w:rPr>
-              <w:t>Now we will at look the point “we can pass one function to another function as an argument” and write an example for the same</w:t>
-            </w:r>
-          </w:p>
-        </w:tc>
-        <w:tc>
-          <w:tcPr>
-            <w:tcW w:w="3975" w:type="dxa"/>
-          </w:tcPr>
-          <w:p>
-            <w:pPr>
-              <w:rPr>
-                <w:rFonts w:cstheme="minorHAnsi"/>
-                <w:sz w:val="24"/>
-                <w:szCs w:val="24"/>
-              </w:rPr>
-            </w:pPr>
-            <w:r>
-              <w:rPr>
-                <w:rFonts w:cstheme="minorHAnsi"/>
-                <w:sz w:val="24"/>
-                <w:szCs w:val="24"/>
-              </w:rPr>
-              <w:t xml:space="preserve">function </w:t>
-            </w:r>
-            <w:proofErr w:type="spellStart"/>
-            <w:r>
-              <w:rPr>
-                <w:rFonts w:cstheme="minorHAnsi"/>
-                <w:sz w:val="24"/>
-                <w:szCs w:val="24"/>
-              </w:rPr>
-              <w:t>netPayable</w:t>
-            </w:r>
-            <w:proofErr w:type="spellEnd"/>
-            <w:r>
-              <w:rPr>
-                <w:rFonts w:cstheme="minorHAnsi"/>
-                <w:sz w:val="24"/>
-                <w:szCs w:val="24"/>
-              </w:rPr>
-              <w:t xml:space="preserve">(salary, </w:t>
-            </w:r>
-            <w:proofErr w:type="spellStart"/>
-            <w:r>
-              <w:rPr>
-                <w:rFonts w:cstheme="minorHAnsi"/>
-                <w:sz w:val="24"/>
-                <w:szCs w:val="24"/>
-              </w:rPr>
-              <w:t>callBack</w:t>
-            </w:r>
-            <w:proofErr w:type="spellEnd"/>
-            <w:r>
-              <w:rPr>
-                <w:rFonts w:cstheme="minorHAnsi"/>
-                <w:sz w:val="24"/>
-                <w:szCs w:val="24"/>
-              </w:rPr>
-              <w:t>) {</w:t>
-            </w:r>
-          </w:p>
-          <w:p>
-            <w:pPr>
-              <w:rPr>
-                <w:rFonts w:cstheme="minorHAnsi"/>
-                <w:sz w:val="24"/>
-                <w:szCs w:val="24"/>
-              </w:rPr>
-            </w:pPr>
-            <w:proofErr w:type="spellStart"/>
-            <w:r>
-              <w:rPr>
-                <w:rFonts w:cstheme="minorHAnsi"/>
-                <w:sz w:val="24"/>
-                <w:szCs w:val="24"/>
-              </w:rPr>
-              <w:t>var</w:t>
-            </w:r>
-            <w:proofErr w:type="spellEnd"/>
-            <w:r>
-              <w:rPr>
-                <w:rFonts w:cstheme="minorHAnsi"/>
-                <w:sz w:val="24"/>
-                <w:szCs w:val="24"/>
-              </w:rPr>
-              <w:t xml:space="preserve"> </w:t>
-            </w:r>
-            <w:proofErr w:type="spellStart"/>
-            <w:r>
-              <w:rPr>
-                <w:rFonts w:cstheme="minorHAnsi"/>
-                <w:sz w:val="24"/>
-                <w:szCs w:val="24"/>
-              </w:rPr>
-              <w:t>netPay</w:t>
-            </w:r>
-            <w:proofErr w:type="spellEnd"/>
-            <w:r>
-              <w:rPr>
-                <w:rFonts w:cstheme="minorHAnsi"/>
-                <w:sz w:val="24"/>
-                <w:szCs w:val="24"/>
-              </w:rPr>
-              <w:t xml:space="preserve"> = [];</w:t>
-            </w:r>
-          </w:p>
-          <w:p>
-            <w:pPr>
-              <w:rPr>
-                <w:rFonts w:cstheme="minorHAnsi"/>
-                <w:sz w:val="24"/>
-                <w:szCs w:val="24"/>
-              </w:rPr>
-            </w:pPr>
-            <w:r>
-              <w:rPr>
-                <w:rFonts w:cstheme="minorHAnsi"/>
-                <w:sz w:val="24"/>
-                <w:szCs w:val="24"/>
-              </w:rPr>
-              <w:t xml:space="preserve">for (let </w:t>
-            </w:r>
-            <w:proofErr w:type="spellStart"/>
-            <w:r>
-              <w:rPr>
-                <w:rFonts w:cstheme="minorHAnsi"/>
-                <w:sz w:val="24"/>
-                <w:szCs w:val="24"/>
-              </w:rPr>
-              <w:t>i</w:t>
-            </w:r>
-            <w:proofErr w:type="spellEnd"/>
-            <w:r>
-              <w:rPr>
-                <w:rFonts w:cstheme="minorHAnsi"/>
-                <w:sz w:val="24"/>
-                <w:szCs w:val="24"/>
-              </w:rPr>
-              <w:t xml:space="preserve">=0;i&lt; </w:t>
-            </w:r>
-            <w:proofErr w:type="spellStart"/>
-            <w:r>
-              <w:rPr>
-                <w:rFonts w:cstheme="minorHAnsi"/>
-                <w:sz w:val="24"/>
-                <w:szCs w:val="24"/>
-              </w:rPr>
-              <w:t>salary.length;i</w:t>
-            </w:r>
-            <w:proofErr w:type="spellEnd"/>
-            <w:r>
-              <w:rPr>
-                <w:rFonts w:cstheme="minorHAnsi"/>
-                <w:sz w:val="24"/>
-                <w:szCs w:val="24"/>
-              </w:rPr>
-              <w:t>++){</w:t>
-            </w:r>
-          </w:p>
-          <w:p>
-            <w:pPr>
-              <w:rPr>
-                <w:rFonts w:cstheme="minorHAnsi"/>
-                <w:sz w:val="24"/>
-                <w:szCs w:val="24"/>
-              </w:rPr>
-            </w:pPr>
-            <w:proofErr w:type="spellStart"/>
-            <w:r>
-              <w:rPr>
-                <w:rFonts w:cstheme="minorHAnsi"/>
-                <w:sz w:val="24"/>
-                <w:szCs w:val="24"/>
-              </w:rPr>
-              <w:t>netPay.push</w:t>
-            </w:r>
-            <w:proofErr w:type="spellEnd"/>
-            <w:r>
-              <w:rPr>
-                <w:rFonts w:cstheme="minorHAnsi"/>
-                <w:sz w:val="24"/>
-                <w:szCs w:val="24"/>
-              </w:rPr>
-              <w:t>(</w:t>
-            </w:r>
-            <w:proofErr w:type="spellStart"/>
-            <w:r>
-              <w:rPr>
-                <w:rFonts w:cstheme="minorHAnsi"/>
-                <w:sz w:val="24"/>
-                <w:szCs w:val="24"/>
-              </w:rPr>
-              <w:t>callBack</w:t>
-            </w:r>
-            <w:proofErr w:type="spellEnd"/>
-            <w:r>
-              <w:rPr>
-                <w:rFonts w:cstheme="minorHAnsi"/>
-                <w:sz w:val="24"/>
-                <w:szCs w:val="24"/>
-              </w:rPr>
-              <w:t>(salary[</w:t>
-            </w:r>
-            <w:proofErr w:type="spellStart"/>
-            <w:r>
-              <w:rPr>
-                <w:rFonts w:cstheme="minorHAnsi"/>
-                <w:sz w:val="24"/>
-                <w:szCs w:val="24"/>
-              </w:rPr>
-              <w:t>i</w:t>
-            </w:r>
-            <w:proofErr w:type="spellEnd"/>
-            <w:r>
-              <w:rPr>
-                <w:rFonts w:cstheme="minorHAnsi"/>
-                <w:sz w:val="24"/>
-                <w:szCs w:val="24"/>
-              </w:rPr>
-              <w:t>]));</w:t>
+            <w:proofErr w:type="gramEnd"/>
+            <w:r>
+              <w:rPr>
+                <w:rFonts w:cstheme="minorHAnsi"/>
+                <w:sz w:val="24"/>
+                <w:szCs w:val="24"/>
+              </w:rPr>
+              <w:t xml:space="preserve">'Dear '+name + ' your exams will start on </w:t>
+            </w:r>
+            <w:proofErr w:type="spellStart"/>
+            <w:r>
+              <w:rPr>
+                <w:rFonts w:cstheme="minorHAnsi"/>
+                <w:sz w:val="24"/>
+                <w:szCs w:val="24"/>
+              </w:rPr>
+              <w:t>tuesday</w:t>
+            </w:r>
+            <w:proofErr w:type="spellEnd"/>
+            <w:r>
+              <w:rPr>
+                <w:rFonts w:cstheme="minorHAnsi"/>
+                <w:sz w:val="24"/>
+                <w:szCs w:val="24"/>
+              </w:rPr>
+              <w:t xml:space="preserve"> 10:30 AM...');</w:t>
             </w:r>
           </w:p>
           <w:p>
@@ -10467,25 +11178,52 @@
                 <w:sz w:val="24"/>
                 <w:szCs w:val="24"/>
               </w:rPr>
-              <w:t xml:space="preserve">return </w:t>
-            </w:r>
-            <w:proofErr w:type="spellStart"/>
-            <w:r>
-              <w:rPr>
-                <w:rFonts w:cstheme="minorHAnsi"/>
-                <w:sz w:val="24"/>
-                <w:szCs w:val="24"/>
-              </w:rPr>
-              <w:t>netPay</w:t>
-            </w:r>
-            <w:proofErr w:type="spellEnd"/>
-            <w:r>
-              <w:rPr>
-                <w:rFonts w:cstheme="minorHAnsi"/>
-                <w:sz w:val="24"/>
-                <w:szCs w:val="24"/>
-              </w:rPr>
-              <w:t>;</w:t>
+              <w:t>} else {</w:t>
+            </w:r>
+          </w:p>
+          <w:p>
+            <w:pPr>
+              <w:rPr>
+                <w:rFonts w:cstheme="minorHAnsi"/>
+                <w:sz w:val="24"/>
+                <w:szCs w:val="24"/>
+              </w:rPr>
+            </w:pPr>
+            <w:proofErr w:type="gramStart"/>
+            <w:r>
+              <w:rPr>
+                <w:rFonts w:cstheme="minorHAnsi"/>
+                <w:sz w:val="24"/>
+                <w:szCs w:val="24"/>
+              </w:rPr>
+              <w:t>console.log(</w:t>
+            </w:r>
+            <w:proofErr w:type="gramEnd"/>
+            <w:r>
+              <w:rPr>
+                <w:rFonts w:cstheme="minorHAnsi"/>
+                <w:sz w:val="24"/>
+                <w:szCs w:val="24"/>
+              </w:rPr>
+              <w:t xml:space="preserve">'Dear '+name + ' your exams will start on </w:t>
+            </w:r>
+            <w:proofErr w:type="spellStart"/>
+            <w:r>
+              <w:rPr>
+                <w:rFonts w:cstheme="minorHAnsi"/>
+                <w:sz w:val="24"/>
+                <w:szCs w:val="24"/>
+              </w:rPr>
+              <w:t>thursday</w:t>
+            </w:r>
+            <w:proofErr w:type="spellEnd"/>
+            <w:r>
+              <w:rPr>
+                <w:rFonts w:cstheme="minorHAnsi"/>
+                <w:sz w:val="24"/>
+                <w:szCs w:val="24"/>
+              </w:rPr>
+              <w:t xml:space="preserve"> 10:30 AM...');</w:t>
             </w:r>
           </w:p>
           <w:p>
@@ -10519,58 +11257,6 @@
                 <w:sz w:val="24"/>
                 <w:szCs w:val="24"/>
               </w:rPr>
-              <w:t xml:space="preserve">function </w:t>
-            </w:r>
-            <w:proofErr w:type="spellStart"/>
-            <w:r>
-              <w:rPr>
-                <w:rFonts w:cstheme="minorHAnsi"/>
-                <w:sz w:val="24"/>
-                <w:szCs w:val="24"/>
-              </w:rPr>
-              <w:t>getPayable</w:t>
-            </w:r>
-            <w:proofErr w:type="spellEnd"/>
-            <w:r>
-              <w:rPr>
-                <w:rFonts w:cstheme="minorHAnsi"/>
-                <w:sz w:val="24"/>
-                <w:szCs w:val="24"/>
-              </w:rPr>
-              <w:t>(salary){</w:t>
-            </w:r>
-          </w:p>
-          <w:p>
-            <w:pPr>
-              <w:rPr>
-                <w:rFonts w:cstheme="minorHAnsi"/>
-                <w:sz w:val="24"/>
-                <w:szCs w:val="24"/>
-              </w:rPr>
-            </w:pPr>
-            <w:r>
-              <w:rPr>
-                <w:rFonts w:cstheme="minorHAnsi"/>
-                <w:sz w:val="24"/>
-                <w:szCs w:val="24"/>
-              </w:rPr>
-              <w:t>return salary - 200;</w:t>
-            </w:r>
-          </w:p>
-          <w:p>
-            <w:pPr>
-              <w:rPr>
-                <w:rFonts w:cstheme="minorHAnsi"/>
-                <w:sz w:val="24"/>
-                <w:szCs w:val="24"/>
-              </w:rPr>
-            </w:pPr>
-            <w:r>
-              <w:rPr>
-                <w:rFonts w:cstheme="minorHAnsi"/>
-                <w:sz w:val="24"/>
-                <w:szCs w:val="24"/>
-              </w:rPr>
               <w:t>}</w:t>
             </w:r>
           </w:p>
@@ -10589,559 +11275,6 @@
                 <w:sz w:val="24"/>
                 <w:szCs w:val="24"/>
               </w:rPr>
-              <w:t>var</w:t>
-            </w:r>
-            <w:proofErr w:type="spellEnd"/>
-            <w:r>
-              <w:rPr>
-                <w:rFonts w:cstheme="minorHAnsi"/>
-                <w:sz w:val="24"/>
-                <w:szCs w:val="24"/>
-              </w:rPr>
-              <w:t xml:space="preserve"> salaries = [30000,40000,50000,24000];</w:t>
-            </w:r>
-          </w:p>
-          <w:p>
-            <w:pPr>
-              <w:rPr>
-                <w:rFonts w:cstheme="minorHAnsi"/>
-                <w:sz w:val="24"/>
-                <w:szCs w:val="24"/>
-              </w:rPr>
-            </w:pPr>
-            <w:proofErr w:type="spellStart"/>
-            <w:r>
-              <w:rPr>
-                <w:rFonts w:cstheme="minorHAnsi"/>
-                <w:sz w:val="24"/>
-                <w:szCs w:val="24"/>
-              </w:rPr>
-              <w:t>var</w:t>
-            </w:r>
-            <w:proofErr w:type="spellEnd"/>
-            <w:r>
-              <w:rPr>
-                <w:rFonts w:cstheme="minorHAnsi"/>
-                <w:sz w:val="24"/>
-                <w:szCs w:val="24"/>
-              </w:rPr>
-              <w:t xml:space="preserve"> </w:t>
-            </w:r>
-            <w:proofErr w:type="spellStart"/>
-            <w:r>
-              <w:rPr>
-                <w:rFonts w:cstheme="minorHAnsi"/>
-                <w:sz w:val="24"/>
-                <w:szCs w:val="24"/>
-              </w:rPr>
-              <w:t>payableSalaries</w:t>
-            </w:r>
-            <w:proofErr w:type="spellEnd"/>
-            <w:r>
-              <w:rPr>
-                <w:rFonts w:cstheme="minorHAnsi"/>
-                <w:sz w:val="24"/>
-                <w:szCs w:val="24"/>
-              </w:rPr>
-              <w:t xml:space="preserve"> = </w:t>
-            </w:r>
-            <w:proofErr w:type="spellStart"/>
-            <w:r>
-              <w:rPr>
-                <w:rFonts w:cstheme="minorHAnsi"/>
-                <w:sz w:val="24"/>
-                <w:szCs w:val="24"/>
-              </w:rPr>
-              <w:t>netPayable</w:t>
-            </w:r>
-            <w:proofErr w:type="spellEnd"/>
-            <w:r>
-              <w:rPr>
-                <w:rFonts w:cstheme="minorHAnsi"/>
-                <w:sz w:val="24"/>
-                <w:szCs w:val="24"/>
-              </w:rPr>
-              <w:t>(</w:t>
-            </w:r>
-            <w:proofErr w:type="spellStart"/>
-            <w:r>
-              <w:rPr>
-                <w:rFonts w:cstheme="minorHAnsi"/>
-                <w:sz w:val="24"/>
-                <w:szCs w:val="24"/>
-              </w:rPr>
-              <w:t>salaries,getPayable</w:t>
-            </w:r>
-            <w:proofErr w:type="spellEnd"/>
-            <w:r>
-              <w:rPr>
-                <w:rFonts w:cstheme="minorHAnsi"/>
-                <w:sz w:val="24"/>
-                <w:szCs w:val="24"/>
-              </w:rPr>
-              <w:t>);</w:t>
-            </w:r>
-          </w:p>
-          <w:p>
-            <w:pPr>
-              <w:rPr>
-                <w:rFonts w:cstheme="minorHAnsi"/>
-                <w:sz w:val="24"/>
-                <w:szCs w:val="24"/>
-              </w:rPr>
-            </w:pPr>
-            <w:r>
-              <w:rPr>
-                <w:rFonts w:cstheme="minorHAnsi"/>
-                <w:sz w:val="24"/>
-                <w:szCs w:val="24"/>
-              </w:rPr>
-              <w:t>console.log(</w:t>
-            </w:r>
-            <w:proofErr w:type="spellStart"/>
-            <w:r>
-              <w:rPr>
-                <w:rFonts w:cstheme="minorHAnsi"/>
-                <w:sz w:val="24"/>
-                <w:szCs w:val="24"/>
-              </w:rPr>
-              <w:t>payableSalaries</w:t>
-            </w:r>
-            <w:proofErr w:type="spellEnd"/>
-            <w:r>
-              <w:rPr>
-                <w:rFonts w:cstheme="minorHAnsi"/>
-                <w:sz w:val="24"/>
-                <w:szCs w:val="24"/>
-              </w:rPr>
-              <w:t>);</w:t>
-            </w:r>
-          </w:p>
-          <w:p>
-            <w:pPr>
-              <w:rPr>
-                <w:rFonts w:cstheme="minorHAnsi"/>
-                <w:sz w:val="24"/>
-                <w:szCs w:val="24"/>
-              </w:rPr>
-            </w:pPr>
-            <w:r>
-              <w:rPr>
-                <w:rFonts w:cstheme="minorHAnsi"/>
-                <w:sz w:val="24"/>
-                <w:szCs w:val="24"/>
-              </w:rPr>
-              <w:t xml:space="preserve">// output </w:t>
-            </w:r>
-          </w:p>
-          <w:p>
-            <w:pPr>
-              <w:rPr>
-                <w:rFonts w:cstheme="minorHAnsi"/>
-                <w:sz w:val="24"/>
-                <w:szCs w:val="24"/>
-              </w:rPr>
-            </w:pPr>
-            <w:r>
-              <w:rPr>
-                <w:rFonts w:cstheme="minorHAnsi"/>
-                <w:sz w:val="24"/>
-                <w:szCs w:val="24"/>
-              </w:rPr>
-              <w:t>// (4) [29800, 39800, 49800, 23800]</w:t>
-            </w:r>
-          </w:p>
-          <w:p>
-            <w:pPr>
-              <w:rPr>
-                <w:rFonts w:cstheme="minorHAnsi"/>
-                <w:sz w:val="24"/>
-                <w:szCs w:val="24"/>
-              </w:rPr>
-            </w:pPr>
-          </w:p>
-        </w:tc>
-      </w:tr>
-      <w:tr>
-        <w:tc>
-          <w:tcPr>
-            <w:tcW w:w="2066" w:type="dxa"/>
-          </w:tcPr>
-          <w:p>
-            <w:pPr>
-              <w:rPr>
-                <w:rFonts w:cstheme="minorHAnsi"/>
-                <w:sz w:val="24"/>
-                <w:szCs w:val="24"/>
-              </w:rPr>
-            </w:pPr>
-          </w:p>
-        </w:tc>
-        <w:tc>
-          <w:tcPr>
-            <w:tcW w:w="4219" w:type="dxa"/>
-          </w:tcPr>
-          <w:p>
-            <w:pPr>
-              <w:rPr>
-                <w:rFonts w:cstheme="minorHAnsi"/>
-                <w:sz w:val="24"/>
-                <w:szCs w:val="24"/>
-              </w:rPr>
-            </w:pPr>
-            <w:r>
-              <w:rPr>
-                <w:rFonts w:cstheme="minorHAnsi"/>
-                <w:sz w:val="24"/>
-                <w:szCs w:val="24"/>
-              </w:rPr>
-              <w:t>Now look at the point “we can return a function from a function” and write an example for the same</w:t>
-            </w:r>
-          </w:p>
-        </w:tc>
-        <w:tc>
-          <w:tcPr>
-            <w:tcW w:w="3975" w:type="dxa"/>
-          </w:tcPr>
-          <w:p>
-            <w:pPr>
-              <w:rPr>
-                <w:rFonts w:cstheme="minorHAnsi"/>
-                <w:sz w:val="24"/>
-                <w:szCs w:val="24"/>
-              </w:rPr>
-            </w:pPr>
-            <w:r>
-              <w:rPr>
-                <w:rFonts w:cstheme="minorHAnsi"/>
-                <w:sz w:val="24"/>
-                <w:szCs w:val="24"/>
-              </w:rPr>
-              <w:t xml:space="preserve">function </w:t>
-            </w:r>
-            <w:proofErr w:type="spellStart"/>
-            <w:r>
-              <w:rPr>
-                <w:rFonts w:cstheme="minorHAnsi"/>
-                <w:sz w:val="24"/>
-                <w:szCs w:val="24"/>
-              </w:rPr>
-              <w:t>getExamDate</w:t>
-            </w:r>
-            <w:proofErr w:type="spellEnd"/>
-            <w:r>
-              <w:rPr>
-                <w:rFonts w:cstheme="minorHAnsi"/>
-                <w:sz w:val="24"/>
-                <w:szCs w:val="24"/>
-              </w:rPr>
-              <w:t>(student){</w:t>
-            </w:r>
-          </w:p>
-          <w:p>
-            <w:pPr>
-              <w:rPr>
-                <w:rFonts w:cstheme="minorHAnsi"/>
-                <w:sz w:val="24"/>
-                <w:szCs w:val="24"/>
-              </w:rPr>
-            </w:pPr>
-            <w:r>
-              <w:rPr>
-                <w:rFonts w:cstheme="minorHAnsi"/>
-                <w:sz w:val="24"/>
-                <w:szCs w:val="24"/>
-              </w:rPr>
-              <w:t>if(student === 'be'){</w:t>
-            </w:r>
-          </w:p>
-          <w:p>
-            <w:pPr>
-              <w:rPr>
-                <w:rFonts w:cstheme="minorHAnsi"/>
-                <w:sz w:val="24"/>
-                <w:szCs w:val="24"/>
-              </w:rPr>
-            </w:pPr>
-            <w:r>
-              <w:rPr>
-                <w:rFonts w:cstheme="minorHAnsi"/>
-                <w:sz w:val="24"/>
-                <w:szCs w:val="24"/>
-              </w:rPr>
-              <w:t>return function(name){</w:t>
-            </w:r>
-          </w:p>
-          <w:p>
-            <w:pPr>
-              <w:rPr>
-                <w:rFonts w:cstheme="minorHAnsi"/>
-                <w:sz w:val="24"/>
-                <w:szCs w:val="24"/>
-              </w:rPr>
-            </w:pPr>
-            <w:proofErr w:type="gramStart"/>
-            <w:r>
-              <w:rPr>
-                <w:rFonts w:cstheme="minorHAnsi"/>
-                <w:sz w:val="24"/>
-                <w:szCs w:val="24"/>
-              </w:rPr>
-              <w:t>console.log(</w:t>
-            </w:r>
-            <w:proofErr w:type="gramEnd"/>
-            <w:r>
-              <w:rPr>
-                <w:rFonts w:cstheme="minorHAnsi"/>
-                <w:sz w:val="24"/>
-                <w:szCs w:val="24"/>
-              </w:rPr>
-              <w:t xml:space="preserve">'Dear '+name + ' your exams will start on </w:t>
-            </w:r>
-            <w:proofErr w:type="spellStart"/>
-            <w:r>
-              <w:rPr>
-                <w:rFonts w:cstheme="minorHAnsi"/>
-                <w:sz w:val="24"/>
-                <w:szCs w:val="24"/>
-              </w:rPr>
-              <w:t>monday</w:t>
-            </w:r>
-            <w:proofErr w:type="spellEnd"/>
-            <w:r>
-              <w:rPr>
-                <w:rFonts w:cstheme="minorHAnsi"/>
-                <w:sz w:val="24"/>
-                <w:szCs w:val="24"/>
-              </w:rPr>
-              <w:t xml:space="preserve"> 10:30 AM...');</w:t>
-            </w:r>
-          </w:p>
-          <w:p>
-            <w:pPr>
-              <w:rPr>
-                <w:rFonts w:cstheme="minorHAnsi"/>
-                <w:sz w:val="24"/>
-                <w:szCs w:val="24"/>
-              </w:rPr>
-            </w:pPr>
-            <w:r>
-              <w:rPr>
-                <w:rFonts w:cstheme="minorHAnsi"/>
-                <w:sz w:val="24"/>
-                <w:szCs w:val="24"/>
-              </w:rPr>
-              <w:t>}</w:t>
-            </w:r>
-          </w:p>
-          <w:p>
-            <w:pPr>
-              <w:rPr>
-                <w:rFonts w:cstheme="minorHAnsi"/>
-                <w:sz w:val="24"/>
-                <w:szCs w:val="24"/>
-              </w:rPr>
-            </w:pPr>
-            <w:r>
-              <w:rPr>
-                <w:rFonts w:cstheme="minorHAnsi"/>
-                <w:sz w:val="24"/>
-                <w:szCs w:val="24"/>
-              </w:rPr>
-              <w:t>} else if (student === 'medical'){</w:t>
-            </w:r>
-          </w:p>
-          <w:p>
-            <w:pPr>
-              <w:rPr>
-                <w:rFonts w:cstheme="minorHAnsi"/>
-                <w:sz w:val="24"/>
-                <w:szCs w:val="24"/>
-              </w:rPr>
-            </w:pPr>
-            <w:r>
-              <w:rPr>
-                <w:rFonts w:cstheme="minorHAnsi"/>
-                <w:sz w:val="24"/>
-                <w:szCs w:val="24"/>
-              </w:rPr>
-              <w:t>return function(name){</w:t>
-            </w:r>
-          </w:p>
-          <w:p>
-            <w:pPr>
-              <w:rPr>
-                <w:rFonts w:cstheme="minorHAnsi"/>
-                <w:sz w:val="24"/>
-                <w:szCs w:val="24"/>
-              </w:rPr>
-            </w:pPr>
-            <w:proofErr w:type="gramStart"/>
-            <w:r>
-              <w:rPr>
-                <w:rFonts w:cstheme="minorHAnsi"/>
-                <w:sz w:val="24"/>
-                <w:szCs w:val="24"/>
-              </w:rPr>
-              <w:t>console.log(</w:t>
-            </w:r>
-            <w:proofErr w:type="gramEnd"/>
-            <w:r>
-              <w:rPr>
-                <w:rFonts w:cstheme="minorHAnsi"/>
-                <w:sz w:val="24"/>
-                <w:szCs w:val="24"/>
-              </w:rPr>
-              <w:t xml:space="preserve">'Dear '+name + ' your exams will start on </w:t>
-            </w:r>
-            <w:proofErr w:type="spellStart"/>
-            <w:r>
-              <w:rPr>
-                <w:rFonts w:cstheme="minorHAnsi"/>
-                <w:sz w:val="24"/>
-                <w:szCs w:val="24"/>
-              </w:rPr>
-              <w:t>tuesday</w:t>
-            </w:r>
-            <w:proofErr w:type="spellEnd"/>
-            <w:r>
-              <w:rPr>
-                <w:rFonts w:cstheme="minorHAnsi"/>
-                <w:sz w:val="24"/>
-                <w:szCs w:val="24"/>
-              </w:rPr>
-              <w:t xml:space="preserve"> 10:30 AM...');</w:t>
-            </w:r>
-          </w:p>
-          <w:p>
-            <w:pPr>
-              <w:rPr>
-                <w:rFonts w:cstheme="minorHAnsi"/>
-                <w:sz w:val="24"/>
-                <w:szCs w:val="24"/>
-              </w:rPr>
-            </w:pPr>
-            <w:r>
-              <w:rPr>
-                <w:rFonts w:cstheme="minorHAnsi"/>
-                <w:sz w:val="24"/>
-                <w:szCs w:val="24"/>
-              </w:rPr>
-              <w:t>}</w:t>
-            </w:r>
-          </w:p>
-          <w:p>
-            <w:pPr>
-              <w:rPr>
-                <w:rFonts w:cstheme="minorHAnsi"/>
-                <w:sz w:val="24"/>
-                <w:szCs w:val="24"/>
-              </w:rPr>
-            </w:pPr>
-            <w:r>
-              <w:rPr>
-                <w:rFonts w:cstheme="minorHAnsi"/>
-                <w:sz w:val="24"/>
-                <w:szCs w:val="24"/>
-              </w:rPr>
-              <w:t>} else {</w:t>
-            </w:r>
-          </w:p>
-          <w:p>
-            <w:pPr>
-              <w:rPr>
-                <w:rFonts w:cstheme="minorHAnsi"/>
-                <w:sz w:val="24"/>
-                <w:szCs w:val="24"/>
-              </w:rPr>
-            </w:pPr>
-            <w:proofErr w:type="gramStart"/>
-            <w:r>
-              <w:rPr>
-                <w:rFonts w:cstheme="minorHAnsi"/>
-                <w:sz w:val="24"/>
-                <w:szCs w:val="24"/>
-              </w:rPr>
-              <w:t>console.log(</w:t>
-            </w:r>
-            <w:proofErr w:type="gramEnd"/>
-            <w:r>
-              <w:rPr>
-                <w:rFonts w:cstheme="minorHAnsi"/>
-                <w:sz w:val="24"/>
-                <w:szCs w:val="24"/>
-              </w:rPr>
-              <w:t xml:space="preserve">'Dear '+name + ' your exams will start on </w:t>
-            </w:r>
-            <w:proofErr w:type="spellStart"/>
-            <w:r>
-              <w:rPr>
-                <w:rFonts w:cstheme="minorHAnsi"/>
-                <w:sz w:val="24"/>
-                <w:szCs w:val="24"/>
-              </w:rPr>
-              <w:t>thursday</w:t>
-            </w:r>
-            <w:proofErr w:type="spellEnd"/>
-            <w:r>
-              <w:rPr>
-                <w:rFonts w:cstheme="minorHAnsi"/>
-                <w:sz w:val="24"/>
-                <w:szCs w:val="24"/>
-              </w:rPr>
-              <w:t xml:space="preserve"> 10:30 AM...');</w:t>
-            </w:r>
-          </w:p>
-          <w:p>
-            <w:pPr>
-              <w:rPr>
-                <w:rFonts w:cstheme="minorHAnsi"/>
-                <w:sz w:val="24"/>
-                <w:szCs w:val="24"/>
-              </w:rPr>
-            </w:pPr>
-            <w:r>
-              <w:rPr>
-                <w:rFonts w:cstheme="minorHAnsi"/>
-                <w:sz w:val="24"/>
-                <w:szCs w:val="24"/>
-              </w:rPr>
-              <w:t>}</w:t>
-            </w:r>
-          </w:p>
-          <w:p>
-            <w:pPr>
-              <w:rPr>
-                <w:rFonts w:cstheme="minorHAnsi"/>
-                <w:sz w:val="24"/>
-                <w:szCs w:val="24"/>
-              </w:rPr>
-            </w:pPr>
-            <w:r>
-              <w:rPr>
-                <w:rFonts w:cstheme="minorHAnsi"/>
-                <w:sz w:val="24"/>
-                <w:szCs w:val="24"/>
-              </w:rPr>
-              <w:t>}</w:t>
-            </w:r>
-          </w:p>
-          <w:p>
-            <w:pPr>
-              <w:rPr>
-                <w:rFonts w:cstheme="minorHAnsi"/>
-                <w:sz w:val="24"/>
-                <w:szCs w:val="24"/>
-              </w:rPr>
-            </w:pPr>
-            <w:proofErr w:type="spellStart"/>
-            <w:r>
-              <w:rPr>
-                <w:rFonts w:cstheme="minorHAnsi"/>
-                <w:sz w:val="24"/>
-                <w:szCs w:val="24"/>
-              </w:rPr>
-              <w:lastRenderedPageBreak/>
               <w:t>var</w:t>
             </w:r>
             <w:proofErr w:type="spellEnd"/>
@@ -11560,6 +11693,7 @@
           <w:sz w:val="24"/>
           <w:szCs w:val="24"/>
         </w:rPr>
+        <w:lastRenderedPageBreak/>
         <w:t xml:space="preserve">  </w:t>
       </w:r>
     </w:p>
@@ -11787,7 +11921,6 @@
                 <w:sz w:val="24"/>
                 <w:szCs w:val="24"/>
               </w:rPr>
-              <w:lastRenderedPageBreak/>
               <w:t>In object, the order doesn’t matter</w:t>
             </w:r>
           </w:p>
@@ -11825,7 +11958,7 @@
               </w:rPr>
               <w:t xml:space="preserve"> can be created using the keyword </w:t>
             </w:r>
-            <w:hyperlink r:id="rId23" w:history="1">
+            <w:hyperlink r:id="rId24" w:history="1">
               <w:r>
                 <w:rPr>
                   <w:rStyle w:val="Hyperlink"/>
@@ -11856,7 +11989,6 @@
                 <w:sz w:val="24"/>
                 <w:szCs w:val="24"/>
               </w:rPr>
-              <w:lastRenderedPageBreak/>
               <w:t>//Employee object</w:t>
             </w:r>
           </w:p>
@@ -12278,6 +12410,14 @@
                 <w:szCs w:val="24"/>
               </w:rPr>
             </w:pPr>
+            <w:r>
+              <w:rPr>
+                <w:rFonts w:cstheme="minorHAnsi"/>
+                <w:sz w:val="24"/>
+                <w:szCs w:val="24"/>
+              </w:rPr>
+              <w:t>classes</w:t>
+            </w:r>
           </w:p>
         </w:tc>
         <w:tc>
@@ -12285,28 +12425,144 @@
             <w:tcW w:w="3192" w:type="dxa"/>
           </w:tcPr>
           <w:p>
-            <w:pPr>
-              <w:rPr>
-                <w:rFonts w:cstheme="minorHAnsi"/>
-                <w:sz w:val="24"/>
-                <w:szCs w:val="24"/>
-              </w:rPr>
-            </w:pPr>
-          </w:p>
+            <w:r>
+              <w:t>ECMAScript 2015, also known as ES6, introduced JavaScript Classes.</w:t>
+            </w:r>
+          </w:p>
+          <w:p>
+            <w:r>
+              <w:t>JavaScript Classes are templates for JavaScript Objects.</w:t>
+            </w:r>
+          </w:p>
+          <w:p>
+            <w:r>
+              <w:t>JavaScript Class Syntax</w:t>
+            </w:r>
+          </w:p>
+          <w:p>
+            <w:r>
+              <w:t>Use the keyword class to create a class.</w:t>
+            </w:r>
+          </w:p>
+          <w:p>
+            <w:r>
+              <w:t>Always add a method named constructor():</w:t>
+            </w:r>
+          </w:p>
+          <w:p>
+            <w:r>
+              <w:t xml:space="preserve">The example above creates a </w:t>
+            </w:r>
+            <w:r>
+              <w:lastRenderedPageBreak/>
+              <w:t>class named "Car".</w:t>
+            </w:r>
+          </w:p>
+          <w:p>
+            <w:r>
+              <w:t>The class has two initial properties: "name" and "year".</w:t>
+            </w:r>
+          </w:p>
+          <w:p>
+            <w:r>
+              <w:t>A JavaScript class is not an object.</w:t>
+            </w:r>
+          </w:p>
+          <w:p>
+            <w:r>
+              <w:t>It is a template for JavaScript objects.</w:t>
+            </w:r>
+          </w:p>
+          <w:p>
+            <w:r>
+              <w:pict>
+                <v:rect id="_x0000_i1025" style="width:0;height:0" o:hralign="center" o:hrstd="t" o:hrnoshade="t" o:hr="t" fillcolor="black" stroked="f"/>
+              </w:pict>
+            </w:r>
+          </w:p>
+          <w:p>
+            <w:r>
+              <w:t>Using a Class</w:t>
+            </w:r>
+          </w:p>
+          <w:p>
+            <w:r>
+              <w:t>When you have a class, you can use the class to create objects:</w:t>
+            </w:r>
+          </w:p>
+          <w:p/>
+          <w:p/>
         </w:tc>
         <w:tc>
           <w:tcPr>
             <w:tcW w:w="3624" w:type="dxa"/>
           </w:tcPr>
           <w:p>
-            <w:pPr>
-              <w:rPr>
-                <w:rFonts w:cstheme="minorHAnsi"/>
-                <w:sz w:val="24"/>
-                <w:szCs w:val="24"/>
-              </w:rPr>
-            </w:pPr>
-          </w:p>
+            <w:r>
+              <w:lastRenderedPageBreak/>
+              <w:t>Syntax</w:t>
+            </w:r>
+          </w:p>
+          <w:p>
+            <w:r>
+              <w:t>class </w:t>
+            </w:r>
+            <w:proofErr w:type="spellStart"/>
+            <w:r>
+              <w:t>ClassName</w:t>
+            </w:r>
+            <w:proofErr w:type="spellEnd"/>
+            <w:r>
+              <w:t xml:space="preserve"> {</w:t>
+            </w:r>
+            <w:r>
+              <w:br/>
+              <w:t>  constructor() { ... }</w:t>
+            </w:r>
+            <w:r>
+              <w:br/>
+              <w:t>}</w:t>
+            </w:r>
+          </w:p>
+          <w:p>
+            <w:r>
+              <w:t>Example</w:t>
+            </w:r>
+          </w:p>
+          <w:p>
+            <w:r>
+              <w:t>class Car {</w:t>
+            </w:r>
+            <w:r>
+              <w:br/>
+              <w:t>  constructor(name, year) {</w:t>
+            </w:r>
+            <w:r>
+              <w:br/>
+              <w:t>    this.name = name;</w:t>
+            </w:r>
+            <w:r>
+              <w:br/>
+              <w:t>    </w:t>
+            </w:r>
+            <w:proofErr w:type="spellStart"/>
+            <w:r>
+              <w:t>this.year</w:t>
+            </w:r>
+            <w:proofErr w:type="spellEnd"/>
+            <w:r>
+              <w:t> = year;</w:t>
+            </w:r>
+            <w:r>
+              <w:br/>
+              <w:t>  }</w:t>
+            </w:r>
+            <w:r>
+              <w:br/>
+              <w:t>}</w:t>
+            </w:r>
+          </w:p>
+          <w:p/>
         </w:tc>
       </w:tr>
       <w:tr>
@@ -12371,6 +12627,49 @@
           <w:szCs w:val="24"/>
         </w:rPr>
       </w:pPr>
+      <w:r>
+        <w:rPr>
+          <w:noProof/>
+          <w:lang w:bidi="mr-IN"/>
+        </w:rPr>
+        <w:drawing>
+          <wp:inline distT="0" distB="0" distL="0" distR="0" wp14:anchorId="74E0155B" wp14:editId="180E651A">
+            <wp:extent cx="5943600" cy="4522470"/>
+            <wp:effectExtent l="0" t="0" r="0" b="0"/>
+            <wp:docPr id="3" name="Picture 3"/>
+            <wp:cNvGraphicFramePr>
+              <a:graphicFrameLocks xmlns:a="http://schemas.openxmlformats.org/drawingml/2006/main" noChangeAspect="1"/>
+            </wp:cNvGraphicFramePr>
+            <a:graphic xmlns:a="http://schemas.openxmlformats.org/drawingml/2006/main">
+              <a:graphicData uri="http://schemas.openxmlformats.org/drawingml/2006/picture">
+                <pic:pic xmlns:pic="http://schemas.openxmlformats.org/drawingml/2006/picture">
+                  <pic:nvPicPr>
+                    <pic:cNvPr id="1" name=""/>
+                    <pic:cNvPicPr/>
+                  </pic:nvPicPr>
+                  <pic:blipFill>
+                    <a:blip r:embed="rId25"/>
+                    <a:stretch>
+                      <a:fillRect/>
+                    </a:stretch>
+                  </pic:blipFill>
+                  <pic:spPr>
+                    <a:xfrm>
+                      <a:off x="0" y="0"/>
+                      <a:ext cx="5943600" cy="4522470"/>
+                    </a:xfrm>
+                    <a:prstGeom prst="rect">
+                      <a:avLst/>
+                    </a:prstGeom>
+                  </pic:spPr>
+                </pic:pic>
+              </a:graphicData>
+            </a:graphic>
+          </wp:inline>
+        </w:drawing>
+      </w:r>
+      <w:bookmarkStart w:id="0" w:name="_GoBack"/>
+      <w:bookmarkEnd w:id="0"/>
     </w:p>
     <w:p>
       <w:pPr>
@@ -12419,6 +12718,7 @@
           <w:sz w:val="24"/>
           <w:szCs w:val="24"/>
         </w:rPr>
+        <w:lastRenderedPageBreak/>
         <w:br/>
       </w:r>
     </w:p>
@@ -12493,7 +12793,7 @@
       </w:pPr>
     </w:p>
     <w:sectPr>
-      <w:headerReference w:type="default" r:id="rId24"/>
+      <w:headerReference w:type="default" r:id="rId26"/>
       <w:pgSz w:w="12240" w:h="15840"/>
       <w:pgMar w:top="1440" w:right="1440" w:bottom="1440" w:left="1440" w:header="720" w:footer="720" w:gutter="0"/>
       <w:pgBorders w:offsetFrom="page">
@@ -12587,6 +12887,7 @@
                   <w:dataBinding w:prefixMappings="xmlns:ns0='http://purl.org/dc/elements/1.1/' xmlns:ns1='http://schemas.openxmlformats.org/package/2006/metadata/core-properties' " w:xpath="/ns1:coreProperties[1]/ns0:title[1]" w:storeItemID="{6C3C8BC8-F283-45AE-878A-BAB7291924A1}"/>
                   <w:text/>
                 </w:sdtPr>
+                <w:sdtEndPr/>
                 <w:sdtContent>
                   <w:p>
                     <w:pPr>
@@ -14560,6 +14861,29 @@
       <w:sz w:val="36"/>
       <w:szCs w:val="36"/>
       <w:lang w:bidi="mr-IN"/>
+    </w:rPr>
+  </w:style>
+  <w:style w:type="paragraph" w:styleId="Heading3">
+    <w:name w:val="heading 3"/>
+    <w:basedOn w:val="Normal"/>
+    <w:next w:val="Normal"/>
+    <w:link w:val="Heading3Char"/>
+    <w:uiPriority w:val="9"/>
+    <w:semiHidden/>
+    <w:unhideWhenUsed/>
+    <w:qFormat/>
+    <w:rsid w:val="0094711D"/>
+    <w:pPr>
+      <w:keepNext/>
+      <w:keepLines/>
+      <w:spacing w:before="40" w:after="0"/>
+      <w:outlineLvl w:val="2"/>
+    </w:pPr>
+    <w:rPr>
+      <w:rFonts w:asciiTheme="majorHAnsi" w:eastAsiaTheme="majorEastAsia" w:hAnsiTheme="majorHAnsi" w:cstheme="majorBidi"/>
+      <w:color w:val="243F60" w:themeColor="accent1" w:themeShade="7F"/>
+      <w:sz w:val="24"/>
+      <w:szCs w:val="24"/>
     </w:rPr>
   </w:style>
   <w:style w:type="character" w:default="1" w:styleId="DefaultParagraphFont">
@@ -15020,6 +15344,25 @@
     <w:basedOn w:val="DefaultParagraphFont"/>
     <w:rsid w:val="002D40B3"/>
   </w:style>
+  <w:style w:type="character" w:customStyle="1" w:styleId="Heading3Char">
+    <w:name w:val="Heading 3 Char"/>
+    <w:basedOn w:val="DefaultParagraphFont"/>
+    <w:link w:val="Heading3"/>
+    <w:uiPriority w:val="9"/>
+    <w:semiHidden/>
+    <w:rsid w:val="0094711D"/>
+    <w:rPr>
+      <w:rFonts w:asciiTheme="majorHAnsi" w:eastAsiaTheme="majorEastAsia" w:hAnsiTheme="majorHAnsi" w:cstheme="majorBidi"/>
+      <w:color w:val="243F60" w:themeColor="accent1" w:themeShade="7F"/>
+      <w:sz w:val="24"/>
+      <w:szCs w:val="24"/>
+    </w:rPr>
+  </w:style>
+  <w:style w:type="character" w:customStyle="1" w:styleId="jscolor">
+    <w:name w:val="jscolor"/>
+    <w:basedOn w:val="DefaultParagraphFont"/>
+    <w:rsid w:val="0094711D"/>
+  </w:style>
 </w:styles>
 </file>
 

</xml_diff>